<commit_message>
update to functional requirements
</commit_message>
<xml_diff>
--- a/Functional requirements.docx
+++ b/Functional requirements.docx
@@ -7,8 +7,8 @@
         <w:rPr>
           <w:b/>
           <w:bCs/>
-          <w:sz w:val="32"/>
-          <w:szCs w:val="32"/>
+          <w:sz w:val="36"/>
+          <w:szCs w:val="36"/>
           <w:lang w:val="en-US"/>
         </w:rPr>
       </w:pPr>
@@ -16,11 +16,29 @@
         <w:rPr>
           <w:b/>
           <w:bCs/>
-          <w:sz w:val="32"/>
-          <w:szCs w:val="32"/>
-          <w:lang w:val="en-US"/>
-        </w:rPr>
-        <w:t>Purpose:</w:t>
+          <w:sz w:val="36"/>
+          <w:szCs w:val="36"/>
+          <w:lang w:val="en-US"/>
+        </w:rPr>
+        <w:t>Game Portal Functional Documentation</w:t>
+      </w:r>
+    </w:p>
+    <w:p>
+      <w:pPr>
+        <w:ind w:left="360"/>
+        <w:rPr>
+          <w:sz w:val="24"/>
+          <w:szCs w:val="24"/>
+          <w:lang w:val="en-US"/>
+        </w:rPr>
+      </w:pPr>
+      <w:r>
+        <w:rPr>
+          <w:sz w:val="24"/>
+          <w:szCs w:val="24"/>
+          <w:lang w:val="en-US"/>
+        </w:rPr>
+        <w:t>Table of Contents</w:t>
       </w:r>
     </w:p>
     <w:p>
@@ -28,7 +46,7 @@
         <w:pStyle w:val="Listaszerbekezds"/>
         <w:numPr>
           <w:ilvl w:val="0"/>
-          <w:numId w:val="1"/>
+          <w:numId w:val="6"/>
         </w:numPr>
         <w:rPr>
           <w:sz w:val="24"/>
@@ -42,36 +60,7 @@
           <w:szCs w:val="24"/>
           <w:lang w:val="en-US"/>
         </w:rPr>
-        <w:t xml:space="preserve">This describes the behavior of the Language game </w:t>
-      </w:r>
-      <w:r>
-        <w:rPr>
-          <w:sz w:val="24"/>
-          <w:szCs w:val="24"/>
-          <w:lang w:val="en-US"/>
-        </w:rPr>
-        <w:t>application.</w:t>
-      </w:r>
-    </w:p>
-    <w:p>
-      <w:pPr>
-        <w:rPr>
-          <w:b/>
-          <w:bCs/>
-          <w:sz w:val="32"/>
-          <w:szCs w:val="32"/>
-          <w:lang w:val="en-US"/>
-        </w:rPr>
-      </w:pPr>
-      <w:r>
-        <w:rPr>
-          <w:b/>
-          <w:bCs/>
-          <w:sz w:val="32"/>
-          <w:szCs w:val="32"/>
-          <w:lang w:val="en-US"/>
-        </w:rPr>
-        <w:t>Audience</w:t>
+        <w:t>Introduction</w:t>
       </w:r>
     </w:p>
     <w:p>
@@ -79,7 +68,7 @@
         <w:pStyle w:val="Listaszerbekezds"/>
         <w:numPr>
           <w:ilvl w:val="0"/>
-          <w:numId w:val="1"/>
+          <w:numId w:val="6"/>
         </w:numPr>
         <w:rPr>
           <w:sz w:val="24"/>
@@ -93,28 +82,7 @@
           <w:szCs w:val="24"/>
           <w:lang w:val="en-US"/>
         </w:rPr>
-        <w:t>This document should only be viewed by the teacher and the other teams.</w:t>
-      </w:r>
-    </w:p>
-    <w:p>
-      <w:pPr>
-        <w:rPr>
-          <w:b/>
-          <w:bCs/>
-          <w:sz w:val="32"/>
-          <w:szCs w:val="32"/>
-          <w:lang w:val="en-US"/>
-        </w:rPr>
-      </w:pPr>
-      <w:r>
-        <w:rPr>
-          <w:b/>
-          <w:bCs/>
-          <w:sz w:val="32"/>
-          <w:szCs w:val="32"/>
-          <w:lang w:val="en-US"/>
-        </w:rPr>
-        <w:t>Functional Requirements:</w:t>
+        <w:t>Games</w:t>
       </w:r>
     </w:p>
     <w:p>
@@ -122,47 +90,29 @@
         <w:pStyle w:val="Listaszerbekezds"/>
         <w:numPr>
           <w:ilvl w:val="0"/>
-          <w:numId w:val="5"/>
+          <w:numId w:val="6"/>
         </w:numPr>
         <w:rPr>
-          <w:sz w:val="28"/>
-          <w:szCs w:val="28"/>
-          <w:lang w:val="en-US"/>
-        </w:rPr>
-      </w:pPr>
-      <w:r>
-        <w:rPr>
-          <w:sz w:val="28"/>
-          <w:szCs w:val="28"/>
-          <w:lang w:val="en-US"/>
-        </w:rPr>
-        <w:t>Show</w:t>
-      </w:r>
-      <w:r>
-        <w:rPr>
-          <w:sz w:val="28"/>
-          <w:szCs w:val="28"/>
-          <w:lang w:val="en-US"/>
-        </w:rPr>
-        <w:t xml:space="preserve"> English </w:t>
-      </w:r>
-      <w:proofErr w:type="gramStart"/>
-      <w:r>
-        <w:rPr>
-          <w:sz w:val="28"/>
-          <w:szCs w:val="28"/>
-          <w:lang w:val="en-US"/>
-        </w:rPr>
-        <w:t>word</w:t>
-      </w:r>
-      <w:proofErr w:type="gramEnd"/>
+          <w:sz w:val="24"/>
+          <w:szCs w:val="24"/>
+          <w:lang w:val="en-US"/>
+        </w:rPr>
+      </w:pPr>
+      <w:r>
+        <w:rPr>
+          <w:sz w:val="24"/>
+          <w:szCs w:val="24"/>
+          <w:lang w:val="en-US"/>
+        </w:rPr>
+        <w:t>Falling Objects Game</w:t>
+      </w:r>
     </w:p>
     <w:p>
       <w:pPr>
         <w:pStyle w:val="Listaszerbekezds"/>
         <w:numPr>
           <w:ilvl w:val="0"/>
-          <w:numId w:val="1"/>
+          <w:numId w:val="6"/>
         </w:numPr>
         <w:rPr>
           <w:sz w:val="24"/>
@@ -176,386 +126,7 @@
           <w:szCs w:val="24"/>
           <w:lang w:val="en-US"/>
         </w:rPr>
-        <w:t>The user should get an English word show on the screen.</w:t>
-      </w:r>
-    </w:p>
-    <w:p>
-      <w:pPr>
-        <w:ind w:left="360"/>
-        <w:rPr>
-          <w:sz w:val="28"/>
-          <w:szCs w:val="28"/>
-          <w:lang w:val="en-US"/>
-        </w:rPr>
-      </w:pPr>
-      <w:r>
-        <w:rPr>
-          <w:sz w:val="28"/>
-          <w:szCs w:val="28"/>
-          <w:lang w:val="en-US"/>
-        </w:rPr>
-        <w:t>3</w:t>
-      </w:r>
-      <w:r>
-        <w:rPr>
-          <w:sz w:val="28"/>
-          <w:szCs w:val="28"/>
-          <w:lang w:val="en-US"/>
-        </w:rPr>
-        <w:t>.</w:t>
-      </w:r>
-      <w:r>
-        <w:rPr>
-          <w:sz w:val="28"/>
-          <w:szCs w:val="28"/>
-          <w:lang w:val="en-US"/>
-        </w:rPr>
-        <w:tab/>
-        <w:t>Textbox</w:t>
-      </w:r>
-    </w:p>
-    <w:p>
-      <w:pPr>
-        <w:ind w:left="360"/>
-        <w:rPr>
-          <w:sz w:val="24"/>
-          <w:szCs w:val="24"/>
-          <w:lang w:val="en-US"/>
-        </w:rPr>
-      </w:pPr>
-      <w:r>
-        <w:rPr>
-          <w:sz w:val="24"/>
-          <w:szCs w:val="24"/>
-          <w:lang w:val="en-US"/>
-        </w:rPr>
-        <w:t>-</w:t>
-      </w:r>
-      <w:r>
-        <w:rPr>
-          <w:sz w:val="24"/>
-          <w:szCs w:val="24"/>
-          <w:lang w:val="en-US"/>
-        </w:rPr>
-        <w:tab/>
-        <w:t>The user should have a textbox where they can write there answer to.</w:t>
-      </w:r>
-    </w:p>
-    <w:p>
-      <w:pPr>
-        <w:ind w:left="360"/>
-        <w:rPr>
-          <w:sz w:val="28"/>
-          <w:szCs w:val="28"/>
-          <w:lang w:val="en-US"/>
-        </w:rPr>
-      </w:pPr>
-      <w:r>
-        <w:rPr>
-          <w:sz w:val="28"/>
-          <w:szCs w:val="28"/>
-          <w:lang w:val="en-US"/>
-        </w:rPr>
-        <w:t>4</w:t>
-      </w:r>
-      <w:r>
-        <w:rPr>
-          <w:sz w:val="28"/>
-          <w:szCs w:val="28"/>
-          <w:lang w:val="en-US"/>
-        </w:rPr>
-        <w:t>.</w:t>
-      </w:r>
-      <w:r>
-        <w:rPr>
-          <w:sz w:val="28"/>
-          <w:szCs w:val="28"/>
-          <w:lang w:val="en-US"/>
-        </w:rPr>
-        <w:tab/>
-        <w:t>Submit button</w:t>
-      </w:r>
-    </w:p>
-    <w:p>
-      <w:pPr>
-        <w:ind w:left="360"/>
-        <w:rPr>
-          <w:sz w:val="24"/>
-          <w:szCs w:val="24"/>
-          <w:lang w:val="en-US"/>
-        </w:rPr>
-      </w:pPr>
-      <w:r>
-        <w:rPr>
-          <w:sz w:val="24"/>
-          <w:szCs w:val="24"/>
-          <w:lang w:val="en-US"/>
-        </w:rPr>
-        <w:t>-</w:t>
-      </w:r>
-      <w:r>
-        <w:rPr>
-          <w:sz w:val="24"/>
-          <w:szCs w:val="24"/>
-          <w:lang w:val="en-US"/>
-        </w:rPr>
-        <w:tab/>
-        <w:t>There should be a button named Submit, which the user can press to finalize their answer. The page should check if the translation is correct, if it is then it should advance to the next word, otherwise the game should be over</w:t>
-      </w:r>
-      <w:r>
-        <w:rPr>
-          <w:sz w:val="24"/>
-          <w:szCs w:val="24"/>
-          <w:lang w:val="en-US"/>
-        </w:rPr>
-        <w:t>.</w:t>
-      </w:r>
-    </w:p>
-    <w:p>
-      <w:pPr>
-        <w:ind w:left="360"/>
-        <w:rPr>
-          <w:sz w:val="28"/>
-          <w:szCs w:val="28"/>
-          <w:lang w:val="en-US"/>
-        </w:rPr>
-      </w:pPr>
-      <w:r>
-        <w:rPr>
-          <w:sz w:val="28"/>
-          <w:szCs w:val="28"/>
-          <w:lang w:val="en-US"/>
-        </w:rPr>
-        <w:t>5.</w:t>
-      </w:r>
-      <w:r>
-        <w:rPr>
-          <w:sz w:val="28"/>
-          <w:szCs w:val="28"/>
-          <w:lang w:val="en-US"/>
-        </w:rPr>
-        <w:tab/>
-      </w:r>
-      <w:r>
-        <w:rPr>
-          <w:sz w:val="28"/>
-          <w:szCs w:val="28"/>
-          <w:lang w:val="en-US"/>
-        </w:rPr>
-        <w:t>Timer</w:t>
-      </w:r>
-    </w:p>
-    <w:p>
-      <w:pPr>
-        <w:ind w:left="360"/>
-        <w:rPr>
-          <w:sz w:val="24"/>
-          <w:szCs w:val="24"/>
-          <w:lang w:val="en-US"/>
-        </w:rPr>
-      </w:pPr>
-      <w:r>
-        <w:rPr>
-          <w:sz w:val="24"/>
-          <w:szCs w:val="24"/>
-          <w:lang w:val="en-US"/>
-        </w:rPr>
-        <w:t>-</w:t>
-      </w:r>
-      <w:r>
-        <w:rPr>
-          <w:sz w:val="24"/>
-          <w:szCs w:val="24"/>
-          <w:lang w:val="en-US"/>
-        </w:rPr>
-        <w:tab/>
-        <w:t>The timer starts when the player writes the first word.</w:t>
-      </w:r>
-      <w:r>
-        <w:rPr>
-          <w:sz w:val="24"/>
-          <w:szCs w:val="24"/>
-          <w:lang w:val="en-US"/>
-        </w:rPr>
-        <w:t xml:space="preserve"> </w:t>
-      </w:r>
-      <w:r>
-        <w:rPr>
-          <w:sz w:val="24"/>
-          <w:szCs w:val="24"/>
-          <w:lang w:val="en-US"/>
-        </w:rPr>
-        <w:t>If it reaches 1 minute, the game is over.</w:t>
-      </w:r>
-    </w:p>
-    <w:p>
-      <w:pPr>
-        <w:ind w:left="360"/>
-        <w:rPr>
-          <w:sz w:val="28"/>
-          <w:szCs w:val="28"/>
-          <w:lang w:val="en-US"/>
-        </w:rPr>
-      </w:pPr>
-      <w:r>
-        <w:rPr>
-          <w:sz w:val="28"/>
-          <w:szCs w:val="28"/>
-          <w:lang w:val="en-US"/>
-        </w:rPr>
-        <w:t>6.</w:t>
-      </w:r>
-      <w:r>
-        <w:rPr>
-          <w:sz w:val="28"/>
-          <w:szCs w:val="28"/>
-          <w:lang w:val="en-US"/>
-        </w:rPr>
-        <w:tab/>
-      </w:r>
-      <w:r>
-        <w:rPr>
-          <w:sz w:val="28"/>
-          <w:szCs w:val="28"/>
-          <w:lang w:val="en-US"/>
-        </w:rPr>
-        <w:t>Timer reduction</w:t>
-      </w:r>
-    </w:p>
-    <w:p>
-      <w:pPr>
-        <w:ind w:left="360"/>
-        <w:rPr>
-          <w:sz w:val="24"/>
-          <w:szCs w:val="24"/>
-          <w:lang w:val="en-US"/>
-        </w:rPr>
-      </w:pPr>
-      <w:r>
-        <w:rPr>
-          <w:sz w:val="24"/>
-          <w:szCs w:val="24"/>
-          <w:lang w:val="en-US"/>
-        </w:rPr>
-        <w:t>-</w:t>
-      </w:r>
-      <w:r>
-        <w:rPr>
-          <w:sz w:val="24"/>
-          <w:szCs w:val="24"/>
-          <w:lang w:val="en-US"/>
-        </w:rPr>
-        <w:tab/>
-      </w:r>
-      <w:r>
-        <w:rPr>
-          <w:sz w:val="24"/>
-          <w:szCs w:val="24"/>
-          <w:lang w:val="en-US"/>
-        </w:rPr>
-        <w:t>After every correct answer 3 seconds of extra time is given.</w:t>
-      </w:r>
-    </w:p>
-    <w:p>
-      <w:pPr>
-        <w:rPr>
-          <w:b/>
-          <w:bCs/>
-          <w:sz w:val="32"/>
-          <w:szCs w:val="32"/>
-          <w:lang w:val="en-US"/>
-        </w:rPr>
-      </w:pPr>
-      <w:r>
-        <w:rPr>
-          <w:b/>
-          <w:bCs/>
-          <w:sz w:val="32"/>
-          <w:szCs w:val="32"/>
-          <w:lang w:val="en-US"/>
-        </w:rPr>
-        <w:t>System Architecture:</w:t>
-      </w:r>
-    </w:p>
-    <w:p>
-      <w:pPr>
-        <w:rPr>
-          <w:sz w:val="24"/>
-          <w:szCs w:val="24"/>
-          <w:lang w:val="en-US"/>
-        </w:rPr>
-      </w:pPr>
-      <w:r>
-        <w:rPr>
-          <w:sz w:val="24"/>
-          <w:szCs w:val="24"/>
-          <w:lang w:val="en-US"/>
-        </w:rPr>
-        <w:t>Frontend: HTML, JavaScript, CSS</w:t>
-      </w:r>
-    </w:p>
-    <w:p>
-      <w:pPr>
-        <w:rPr>
-          <w:sz w:val="24"/>
-          <w:szCs w:val="24"/>
-          <w:lang w:val="en-US"/>
-        </w:rPr>
-      </w:pPr>
-      <w:r>
-        <w:rPr>
-          <w:sz w:val="24"/>
-          <w:szCs w:val="24"/>
-          <w:lang w:val="en-US"/>
-        </w:rPr>
-        <w:t>Backend: PHP</w:t>
-      </w:r>
-    </w:p>
-    <w:p>
-      <w:pPr>
-        <w:rPr>
-          <w:sz w:val="24"/>
-          <w:szCs w:val="24"/>
-          <w:lang w:val="en-US"/>
-        </w:rPr>
-      </w:pPr>
-      <w:r>
-        <w:rPr>
-          <w:sz w:val="24"/>
-          <w:szCs w:val="24"/>
-          <w:lang w:val="en-US"/>
-        </w:rPr>
-        <w:t>Database: SQL</w:t>
-      </w:r>
-    </w:p>
-    <w:p>
-      <w:pPr>
-        <w:rPr>
-          <w:sz w:val="24"/>
-          <w:szCs w:val="24"/>
-          <w:lang w:val="en-US"/>
-        </w:rPr>
-      </w:pPr>
-    </w:p>
-    <w:p>
-      <w:pPr>
-        <w:rPr>
-          <w:b/>
-          <w:bCs/>
-          <w:sz w:val="32"/>
-          <w:szCs w:val="32"/>
-          <w:lang w:val="en-US"/>
-        </w:rPr>
-      </w:pPr>
-      <w:r>
-        <w:rPr>
-          <w:b/>
-          <w:bCs/>
-          <w:sz w:val="32"/>
-          <w:szCs w:val="32"/>
-          <w:lang w:val="en-US"/>
-        </w:rPr>
-        <w:t>Revision History</w:t>
+        <w:t>Language Game</w:t>
       </w:r>
     </w:p>
     <w:p>
@@ -563,7 +134,7 @@
         <w:pStyle w:val="Listaszerbekezds"/>
         <w:numPr>
           <w:ilvl w:val="0"/>
-          <w:numId w:val="1"/>
+          <w:numId w:val="6"/>
         </w:numPr>
         <w:rPr>
           <w:sz w:val="24"/>
@@ -577,7 +148,7 @@
           <w:szCs w:val="24"/>
           <w:lang w:val="en-US"/>
         </w:rPr>
-        <w:t>Version 1.0 – Initial document</w:t>
+        <w:t>Snake Game</w:t>
       </w:r>
     </w:p>
     <w:p>
@@ -585,7 +156,7 @@
         <w:pStyle w:val="Listaszerbekezds"/>
         <w:numPr>
           <w:ilvl w:val="0"/>
-          <w:numId w:val="1"/>
+          <w:numId w:val="6"/>
         </w:numPr>
         <w:rPr>
           <w:sz w:val="24"/>
@@ -599,28 +170,7 @@
           <w:szCs w:val="24"/>
           <w:lang w:val="en-US"/>
         </w:rPr>
-        <w:t>Version 2.0 – Full documentation added.</w:t>
-      </w:r>
-    </w:p>
-    <w:p>
-      <w:pPr>
-        <w:rPr>
-          <w:b/>
-          <w:bCs/>
-          <w:sz w:val="32"/>
-          <w:szCs w:val="32"/>
-          <w:lang w:val="en-US"/>
-        </w:rPr>
-      </w:pPr>
-      <w:r>
-        <w:rPr>
-          <w:b/>
-          <w:bCs/>
-          <w:sz w:val="32"/>
-          <w:szCs w:val="32"/>
-          <w:lang w:val="en-US"/>
-        </w:rPr>
-        <w:t>Known bugs:</w:t>
+        <w:t>Database Connection</w:t>
       </w:r>
     </w:p>
     <w:p>
@@ -628,7 +178,7 @@
         <w:pStyle w:val="Listaszerbekezds"/>
         <w:numPr>
           <w:ilvl w:val="0"/>
-          <w:numId w:val="1"/>
+          <w:numId w:val="6"/>
         </w:numPr>
         <w:rPr>
           <w:sz w:val="24"/>
@@ -642,39 +192,7 @@
           <w:szCs w:val="24"/>
           <w:lang w:val="en-US"/>
         </w:rPr>
-        <w:t>The word “</w:t>
-      </w:r>
-      <w:r>
-        <w:rPr>
-          <w:sz w:val="24"/>
-          <w:szCs w:val="24"/>
-          <w:lang w:val="en-US"/>
-        </w:rPr>
-        <w:t>jewelry</w:t>
-      </w:r>
-      <w:r>
-        <w:rPr>
-          <w:sz w:val="24"/>
-          <w:szCs w:val="24"/>
-          <w:lang w:val="en-US"/>
-        </w:rPr>
-        <w:t xml:space="preserve">” has </w:t>
-      </w:r>
-      <w:r>
-        <w:rPr>
-          <w:sz w:val="24"/>
-          <w:szCs w:val="24"/>
-          <w:lang w:val="en-US"/>
-        </w:rPr>
-        <w:t xml:space="preserve">uppercase at the beginning of the </w:t>
-      </w:r>
-      <w:r>
-        <w:rPr>
-          <w:sz w:val="24"/>
-          <w:szCs w:val="24"/>
-          <w:lang w:val="en-US"/>
-        </w:rPr>
-        <w:t>translation.</w:t>
+        <w:t>Game Portal Interface</w:t>
       </w:r>
     </w:p>
     <w:p>
@@ -682,7 +200,7 @@
         <w:pStyle w:val="Listaszerbekezds"/>
         <w:numPr>
           <w:ilvl w:val="0"/>
-          <w:numId w:val="1"/>
+          <w:numId w:val="6"/>
         </w:numPr>
         <w:rPr>
           <w:sz w:val="24"/>
@@ -696,15 +214,7 @@
           <w:szCs w:val="24"/>
           <w:lang w:val="en-US"/>
         </w:rPr>
-        <w:t>The word “give” has a space before it’s translation</w:t>
-      </w:r>
-      <w:r>
-        <w:rPr>
-          <w:sz w:val="24"/>
-          <w:szCs w:val="24"/>
-          <w:lang w:val="en-US"/>
-        </w:rPr>
-        <w:t>.</w:t>
+        <w:t>Scripting and Interactivity</w:t>
       </w:r>
     </w:p>
     <w:p>
@@ -712,7 +222,7 @@
         <w:pStyle w:val="Listaszerbekezds"/>
         <w:numPr>
           <w:ilvl w:val="0"/>
-          <w:numId w:val="1"/>
+          <w:numId w:val="6"/>
         </w:numPr>
         <w:rPr>
           <w:sz w:val="24"/>
@@ -726,31 +236,1100 @@
           <w:szCs w:val="24"/>
           <w:lang w:val="en-US"/>
         </w:rPr>
-        <w:t>The word “</w:t>
-      </w:r>
-      <w:r>
-        <w:rPr>
-          <w:sz w:val="24"/>
-          <w:szCs w:val="24"/>
-          <w:lang w:val="en-US"/>
-        </w:rPr>
-        <w:t>delicious</w:t>
-      </w:r>
-      <w:r>
-        <w:rPr>
-          <w:sz w:val="24"/>
-          <w:szCs w:val="24"/>
-          <w:lang w:val="en-US"/>
-        </w:rPr>
-        <w:t>” has uppercase at the beginning of the translation</w:t>
-      </w:r>
-      <w:r>
-        <w:rPr>
-          <w:sz w:val="24"/>
-          <w:szCs w:val="24"/>
-          <w:lang w:val="en-US"/>
-        </w:rPr>
-        <w:t>.</w:t>
+        <w:t>Deployment</w:t>
+      </w:r>
+    </w:p>
+    <w:p>
+      <w:pPr>
+        <w:pStyle w:val="Listaszerbekezds"/>
+        <w:numPr>
+          <w:ilvl w:val="0"/>
+          <w:numId w:val="6"/>
+        </w:numPr>
+        <w:rPr>
+          <w:sz w:val="24"/>
+          <w:szCs w:val="24"/>
+          <w:lang w:val="en-US"/>
+        </w:rPr>
+      </w:pPr>
+      <w:r>
+        <w:rPr>
+          <w:sz w:val="24"/>
+          <w:szCs w:val="24"/>
+          <w:lang w:val="en-US"/>
+        </w:rPr>
+        <w:t>Future Enhancements</w:t>
+      </w:r>
+    </w:p>
+    <w:p>
+      <w:pPr>
+        <w:pStyle w:val="Listaszerbekezds"/>
+        <w:numPr>
+          <w:ilvl w:val="0"/>
+          <w:numId w:val="6"/>
+        </w:numPr>
+        <w:rPr>
+          <w:sz w:val="24"/>
+          <w:szCs w:val="24"/>
+          <w:lang w:val="en-US"/>
+        </w:rPr>
+      </w:pPr>
+      <w:r>
+        <w:rPr>
+          <w:sz w:val="24"/>
+          <w:szCs w:val="24"/>
+          <w:lang w:val="en-US"/>
+        </w:rPr>
+        <w:t>Appendix</w:t>
+      </w:r>
+    </w:p>
+    <w:p>
+      <w:pPr>
+        <w:rPr>
+          <w:sz w:val="24"/>
+          <w:szCs w:val="24"/>
+          <w:u w:val="single"/>
+          <w:lang w:val="en-US"/>
+        </w:rPr>
+      </w:pPr>
+      <w:r>
+        <w:rPr>
+          <w:sz w:val="24"/>
+          <w:szCs w:val="24"/>
+          <w:u w:val="single"/>
+          <w:lang w:val="en-US"/>
+        </w:rPr>
+        <w:t>1. Introduction&lt;a name="introduction"&gt;&lt;/a&gt;</w:t>
+      </w:r>
+    </w:p>
+    <w:p>
+      <w:pPr>
+        <w:ind w:left="360"/>
+        <w:rPr>
+          <w:sz w:val="24"/>
+          <w:szCs w:val="24"/>
+          <w:lang w:val="en-US"/>
+        </w:rPr>
+      </w:pPr>
+      <w:r>
+        <w:rPr>
+          <w:sz w:val="24"/>
+          <w:szCs w:val="24"/>
+          <w:lang w:val="en-US"/>
+        </w:rPr>
+        <w:t>The Game Portal is a web application that serves as a platform for hosting and playing various simple browser games. The portal provides a centralized location for users to access different games.</w:t>
+      </w:r>
+    </w:p>
+    <w:p>
+      <w:pPr>
+        <w:rPr>
+          <w:sz w:val="24"/>
+          <w:szCs w:val="24"/>
+          <w:u w:val="single"/>
+          <w:lang w:val="en-US"/>
+        </w:rPr>
+      </w:pPr>
+      <w:r>
+        <w:rPr>
+          <w:sz w:val="24"/>
+          <w:szCs w:val="24"/>
+          <w:u w:val="single"/>
+          <w:lang w:val="en-US"/>
+        </w:rPr>
+        <w:t>2. Games&lt;a name="games"&gt;&lt;/a&gt;</w:t>
+      </w:r>
+    </w:p>
+    <w:p>
+      <w:pPr>
+        <w:rPr>
+          <w:sz w:val="24"/>
+          <w:szCs w:val="24"/>
+          <w:u w:val="single"/>
+          <w:lang w:val="en-US"/>
+        </w:rPr>
+      </w:pPr>
+      <w:r>
+        <w:rPr>
+          <w:sz w:val="24"/>
+          <w:szCs w:val="24"/>
+          <w:u w:val="single"/>
+          <w:lang w:val="en-US"/>
+        </w:rPr>
+        <w:t>2.1 Falling Objects Game&lt;a name="falling-objects-game"&gt;&lt;/a&gt;</w:t>
+      </w:r>
+    </w:p>
+    <w:p>
+      <w:pPr>
+        <w:ind w:left="360"/>
+        <w:rPr>
+          <w:sz w:val="24"/>
+          <w:szCs w:val="24"/>
+          <w:lang w:val="en-US"/>
+        </w:rPr>
+      </w:pPr>
+      <w:r>
+        <w:rPr>
+          <w:sz w:val="24"/>
+          <w:szCs w:val="24"/>
+          <w:lang w:val="en-US"/>
+        </w:rPr>
+        <w:t>Description: A game where the player controls a paddle to catch falling objects of different colors.</w:t>
+      </w:r>
+    </w:p>
+    <w:p>
+      <w:pPr>
+        <w:ind w:left="360"/>
+        <w:rPr>
+          <w:sz w:val="24"/>
+          <w:szCs w:val="24"/>
+          <w:lang w:val="en-US"/>
+        </w:rPr>
+      </w:pPr>
+      <w:r>
+        <w:rPr>
+          <w:sz w:val="24"/>
+          <w:szCs w:val="24"/>
+          <w:lang w:val="en-US"/>
+        </w:rPr>
+        <w:t>Technologies Used: HTML, CSS, JavaScript.</w:t>
+      </w:r>
+    </w:p>
+    <w:p>
+      <w:pPr>
+        <w:ind w:left="360"/>
+        <w:rPr>
+          <w:sz w:val="24"/>
+          <w:szCs w:val="24"/>
+          <w:lang w:val="en-US"/>
+        </w:rPr>
+      </w:pPr>
+      <w:r>
+        <w:rPr>
+          <w:sz w:val="24"/>
+          <w:szCs w:val="24"/>
+          <w:lang w:val="en-US"/>
+        </w:rPr>
+        <w:t>Features:</w:t>
+      </w:r>
+    </w:p>
+    <w:p>
+      <w:pPr>
+        <w:pStyle w:val="Listaszerbekezds"/>
+        <w:numPr>
+          <w:ilvl w:val="0"/>
+          <w:numId w:val="7"/>
+        </w:numPr>
+        <w:rPr>
+          <w:sz w:val="24"/>
+          <w:szCs w:val="24"/>
+          <w:lang w:val="en-US"/>
+        </w:rPr>
+      </w:pPr>
+      <w:r>
+        <w:rPr>
+          <w:sz w:val="24"/>
+          <w:szCs w:val="24"/>
+          <w:lang w:val="en-US"/>
+        </w:rPr>
+        <w:t>Responsive design for various screen sizes.</w:t>
+      </w:r>
+    </w:p>
+    <w:p>
+      <w:pPr>
+        <w:pStyle w:val="Listaszerbekezds"/>
+        <w:numPr>
+          <w:ilvl w:val="0"/>
+          <w:numId w:val="7"/>
+        </w:numPr>
+        <w:rPr>
+          <w:sz w:val="24"/>
+          <w:szCs w:val="24"/>
+          <w:lang w:val="en-US"/>
+        </w:rPr>
+      </w:pPr>
+      <w:r>
+        <w:rPr>
+          <w:sz w:val="24"/>
+          <w:szCs w:val="24"/>
+          <w:lang w:val="en-US"/>
+        </w:rPr>
+        <w:t>Score tracking.</w:t>
+      </w:r>
+    </w:p>
+    <w:p>
+      <w:pPr>
+        <w:pStyle w:val="Listaszerbekezds"/>
+        <w:numPr>
+          <w:ilvl w:val="0"/>
+          <w:numId w:val="7"/>
+        </w:numPr>
+        <w:rPr>
+          <w:sz w:val="24"/>
+          <w:szCs w:val="24"/>
+          <w:lang w:val="en-US"/>
+        </w:rPr>
+      </w:pPr>
+      <w:r>
+        <w:rPr>
+          <w:sz w:val="24"/>
+          <w:szCs w:val="24"/>
+          <w:lang w:val="en-US"/>
+        </w:rPr>
+        <w:t>G</w:t>
+      </w:r>
+      <w:r>
+        <w:rPr>
+          <w:sz w:val="24"/>
+          <w:szCs w:val="24"/>
+          <w:lang w:val="en-US"/>
+        </w:rPr>
+        <w:t>ame over alert with the option to restart.</w:t>
+      </w:r>
+    </w:p>
+    <w:p>
+      <w:pPr>
+        <w:ind w:left="360"/>
+        <w:rPr>
+          <w:sz w:val="24"/>
+          <w:szCs w:val="24"/>
+          <w:u w:val="single"/>
+          <w:lang w:val="en-US"/>
+        </w:rPr>
+      </w:pPr>
+      <w:r>
+        <w:rPr>
+          <w:sz w:val="24"/>
+          <w:szCs w:val="24"/>
+          <w:u w:val="single"/>
+          <w:lang w:val="en-US"/>
+        </w:rPr>
+        <w:t>2.2 Language Game&lt;a name="language-game"&gt;&lt;/a&gt;</w:t>
+      </w:r>
+    </w:p>
+    <w:p>
+      <w:pPr>
+        <w:ind w:left="360"/>
+        <w:rPr>
+          <w:sz w:val="24"/>
+          <w:szCs w:val="24"/>
+          <w:lang w:val="en-US"/>
+        </w:rPr>
+      </w:pPr>
+      <w:r>
+        <w:rPr>
+          <w:sz w:val="24"/>
+          <w:szCs w:val="24"/>
+          <w:lang w:val="en-US"/>
+        </w:rPr>
+        <w:t>Description: A language learning game where users match English words to their Hungarian translations.</w:t>
+      </w:r>
+    </w:p>
+    <w:p>
+      <w:pPr>
+        <w:ind w:left="360"/>
+        <w:rPr>
+          <w:sz w:val="24"/>
+          <w:szCs w:val="24"/>
+          <w:lang w:val="en-US"/>
+        </w:rPr>
+      </w:pPr>
+      <w:r>
+        <w:rPr>
+          <w:sz w:val="24"/>
+          <w:szCs w:val="24"/>
+          <w:lang w:val="en-US"/>
+        </w:rPr>
+        <w:t>Technologies Used: HTML, CSS, JavaScript.</w:t>
+      </w:r>
+    </w:p>
+    <w:p>
+      <w:pPr>
+        <w:ind w:left="360"/>
+        <w:rPr>
+          <w:sz w:val="24"/>
+          <w:szCs w:val="24"/>
+          <w:lang w:val="en-US"/>
+        </w:rPr>
+      </w:pPr>
+      <w:r>
+        <w:rPr>
+          <w:sz w:val="24"/>
+          <w:szCs w:val="24"/>
+          <w:lang w:val="en-US"/>
+        </w:rPr>
+        <w:t>Features:</w:t>
+      </w:r>
+    </w:p>
+    <w:p>
+      <w:pPr>
+        <w:pStyle w:val="Listaszerbekezds"/>
+        <w:numPr>
+          <w:ilvl w:val="0"/>
+          <w:numId w:val="8"/>
+        </w:numPr>
+        <w:rPr>
+          <w:sz w:val="24"/>
+          <w:szCs w:val="24"/>
+          <w:lang w:val="en-US"/>
+        </w:rPr>
+      </w:pPr>
+      <w:r>
+        <w:rPr>
+          <w:sz w:val="24"/>
+          <w:szCs w:val="24"/>
+          <w:lang w:val="en-US"/>
+        </w:rPr>
+        <w:t>User interface with input fields and feedback.</w:t>
+      </w:r>
+    </w:p>
+    <w:p>
+      <w:pPr>
+        <w:pStyle w:val="Listaszerbekezds"/>
+        <w:numPr>
+          <w:ilvl w:val="0"/>
+          <w:numId w:val="8"/>
+        </w:numPr>
+        <w:rPr>
+          <w:sz w:val="24"/>
+          <w:szCs w:val="24"/>
+          <w:lang w:val="en-US"/>
+        </w:rPr>
+      </w:pPr>
+      <w:r>
+        <w:rPr>
+          <w:sz w:val="24"/>
+          <w:szCs w:val="24"/>
+          <w:lang w:val="en-US"/>
+        </w:rPr>
+        <w:t>Timer for each round.</w:t>
+      </w:r>
+    </w:p>
+    <w:p>
+      <w:pPr>
+        <w:pStyle w:val="Listaszerbekezds"/>
+        <w:numPr>
+          <w:ilvl w:val="0"/>
+          <w:numId w:val="8"/>
+        </w:numPr>
+        <w:rPr>
+          <w:sz w:val="24"/>
+          <w:szCs w:val="24"/>
+          <w:lang w:val="en-US"/>
+        </w:rPr>
+      </w:pPr>
+      <w:r>
+        <w:rPr>
+          <w:sz w:val="24"/>
+          <w:szCs w:val="24"/>
+          <w:lang w:val="en-US"/>
+        </w:rPr>
+        <w:t>Integration with the server for retrieving word pairs.</w:t>
+      </w:r>
+    </w:p>
+    <w:p>
+      <w:pPr>
+        <w:ind w:left="360"/>
+        <w:rPr>
+          <w:sz w:val="24"/>
+          <w:szCs w:val="24"/>
+          <w:u w:val="single"/>
+          <w:lang w:val="en-US"/>
+        </w:rPr>
+      </w:pPr>
+      <w:r>
+        <w:rPr>
+          <w:sz w:val="24"/>
+          <w:szCs w:val="24"/>
+          <w:u w:val="single"/>
+          <w:lang w:val="en-US"/>
+        </w:rPr>
+        <w:lastRenderedPageBreak/>
+        <w:t>2.3 Snake Game&lt;a name="snake-game"&gt;&lt;/a&gt;</w:t>
+      </w:r>
+    </w:p>
+    <w:p>
+      <w:pPr>
+        <w:ind w:left="360"/>
+        <w:rPr>
+          <w:sz w:val="24"/>
+          <w:szCs w:val="24"/>
+          <w:lang w:val="en-US"/>
+        </w:rPr>
+      </w:pPr>
+      <w:r>
+        <w:rPr>
+          <w:sz w:val="24"/>
+          <w:szCs w:val="24"/>
+          <w:lang w:val="en-US"/>
+        </w:rPr>
+        <w:t>Description: The classic Snake game where the player controls a snake to eat food and grow longer.</w:t>
+      </w:r>
+    </w:p>
+    <w:p>
+      <w:pPr>
+        <w:ind w:left="360"/>
+        <w:rPr>
+          <w:sz w:val="24"/>
+          <w:szCs w:val="24"/>
+          <w:lang w:val="en-US"/>
+        </w:rPr>
+      </w:pPr>
+      <w:r>
+        <w:rPr>
+          <w:sz w:val="24"/>
+          <w:szCs w:val="24"/>
+          <w:lang w:val="en-US"/>
+        </w:rPr>
+        <w:t>Technologies Used: HTML, CSS, JavaScript.</w:t>
+      </w:r>
+    </w:p>
+    <w:p>
+      <w:pPr>
+        <w:ind w:left="360"/>
+        <w:rPr>
+          <w:sz w:val="24"/>
+          <w:szCs w:val="24"/>
+          <w:lang w:val="en-US"/>
+        </w:rPr>
+      </w:pPr>
+      <w:r>
+        <w:rPr>
+          <w:sz w:val="24"/>
+          <w:szCs w:val="24"/>
+          <w:lang w:val="en-US"/>
+        </w:rPr>
+        <w:t>Features:</w:t>
+      </w:r>
+    </w:p>
+    <w:p>
+      <w:pPr>
+        <w:pStyle w:val="Listaszerbekezds"/>
+        <w:numPr>
+          <w:ilvl w:val="0"/>
+          <w:numId w:val="9"/>
+        </w:numPr>
+        <w:rPr>
+          <w:sz w:val="24"/>
+          <w:szCs w:val="24"/>
+          <w:lang w:val="en-US"/>
+        </w:rPr>
+      </w:pPr>
+      <w:r>
+        <w:rPr>
+          <w:sz w:val="24"/>
+          <w:szCs w:val="24"/>
+          <w:lang w:val="en-US"/>
+        </w:rPr>
+        <w:t>Arrow key controls for snake movement.</w:t>
+      </w:r>
+    </w:p>
+    <w:p>
+      <w:pPr>
+        <w:pStyle w:val="Listaszerbekezds"/>
+        <w:numPr>
+          <w:ilvl w:val="0"/>
+          <w:numId w:val="9"/>
+        </w:numPr>
+        <w:rPr>
+          <w:sz w:val="24"/>
+          <w:szCs w:val="24"/>
+          <w:lang w:val="en-US"/>
+        </w:rPr>
+      </w:pPr>
+      <w:r>
+        <w:rPr>
+          <w:sz w:val="24"/>
+          <w:szCs w:val="24"/>
+          <w:lang w:val="en-US"/>
+        </w:rPr>
+        <w:t>Collision detection with boundaries and food.</w:t>
+      </w:r>
+    </w:p>
+    <w:p>
+      <w:pPr>
+        <w:pStyle w:val="Listaszerbekezds"/>
+        <w:numPr>
+          <w:ilvl w:val="0"/>
+          <w:numId w:val="9"/>
+        </w:numPr>
+        <w:rPr>
+          <w:sz w:val="24"/>
+          <w:szCs w:val="24"/>
+          <w:lang w:val="en-US"/>
+        </w:rPr>
+      </w:pPr>
+      <w:r>
+        <w:rPr>
+          <w:sz w:val="24"/>
+          <w:szCs w:val="24"/>
+          <w:lang w:val="en-US"/>
+        </w:rPr>
+        <w:t>Game over alert with the option to restart.</w:t>
+      </w:r>
+    </w:p>
+    <w:p>
+      <w:pPr>
+        <w:ind w:left="360"/>
+        <w:rPr>
+          <w:sz w:val="24"/>
+          <w:szCs w:val="24"/>
+          <w:lang w:val="en-US"/>
+        </w:rPr>
+      </w:pPr>
+    </w:p>
+    <w:p>
+      <w:pPr>
+        <w:ind w:left="360"/>
+        <w:rPr>
+          <w:sz w:val="24"/>
+          <w:szCs w:val="24"/>
+          <w:u w:val="single"/>
+          <w:lang w:val="en-US"/>
+        </w:rPr>
+      </w:pPr>
+      <w:r>
+        <w:rPr>
+          <w:sz w:val="24"/>
+          <w:szCs w:val="24"/>
+          <w:u w:val="single"/>
+          <w:lang w:val="en-US"/>
+        </w:rPr>
+        <w:t>3. Database Connection&lt;a name="database-connection"&gt;&lt;/a&gt;</w:t>
+      </w:r>
+    </w:p>
+    <w:p>
+      <w:pPr>
+        <w:pStyle w:val="Listaszerbekezds"/>
+        <w:numPr>
+          <w:ilvl w:val="0"/>
+          <w:numId w:val="13"/>
+        </w:numPr>
+        <w:rPr>
+          <w:sz w:val="24"/>
+          <w:szCs w:val="24"/>
+          <w:lang w:val="en-US"/>
+        </w:rPr>
+      </w:pPr>
+      <w:r>
+        <w:rPr>
+          <w:sz w:val="24"/>
+          <w:szCs w:val="24"/>
+          <w:lang w:val="en-US"/>
+        </w:rPr>
+        <w:t>Database: MySQL.</w:t>
+      </w:r>
+    </w:p>
+    <w:p>
+      <w:pPr>
+        <w:pStyle w:val="Listaszerbekezds"/>
+        <w:numPr>
+          <w:ilvl w:val="0"/>
+          <w:numId w:val="13"/>
+        </w:numPr>
+        <w:rPr>
+          <w:sz w:val="24"/>
+          <w:szCs w:val="24"/>
+          <w:lang w:val="en-US"/>
+        </w:rPr>
+      </w:pPr>
+      <w:r>
+        <w:rPr>
+          <w:sz w:val="24"/>
+          <w:szCs w:val="24"/>
+          <w:lang w:val="en-US"/>
+        </w:rPr>
+        <w:t>Connection Script: PHP.</w:t>
+      </w:r>
+    </w:p>
+    <w:p>
+      <w:pPr>
+        <w:pStyle w:val="Listaszerbekezds"/>
+        <w:numPr>
+          <w:ilvl w:val="0"/>
+          <w:numId w:val="13"/>
+        </w:numPr>
+        <w:rPr>
+          <w:sz w:val="24"/>
+          <w:szCs w:val="24"/>
+          <w:lang w:val="en-US"/>
+        </w:rPr>
+      </w:pPr>
+      <w:r>
+        <w:rPr>
+          <w:sz w:val="24"/>
+          <w:szCs w:val="24"/>
+          <w:lang w:val="en-US"/>
+        </w:rPr>
+        <w:t>Purpose: Retrieve language word pairs from the database for the Language Game.</w:t>
+      </w:r>
+    </w:p>
+    <w:p>
+      <w:pPr>
+        <w:ind w:left="360"/>
+        <w:rPr>
+          <w:sz w:val="24"/>
+          <w:szCs w:val="24"/>
+          <w:u w:val="single"/>
+          <w:lang w:val="en-US"/>
+        </w:rPr>
+      </w:pPr>
+      <w:r>
+        <w:rPr>
+          <w:sz w:val="24"/>
+          <w:szCs w:val="24"/>
+          <w:u w:val="single"/>
+          <w:lang w:val="en-US"/>
+        </w:rPr>
+        <w:t>4. Game Portal Interface&lt;a name="game-portal-interface"&gt;&lt;/a&gt;</w:t>
+      </w:r>
+    </w:p>
+    <w:p>
+      <w:pPr>
+        <w:pStyle w:val="Listaszerbekezds"/>
+        <w:numPr>
+          <w:ilvl w:val="0"/>
+          <w:numId w:val="10"/>
+        </w:numPr>
+        <w:rPr>
+          <w:sz w:val="24"/>
+          <w:szCs w:val="24"/>
+          <w:lang w:val="en-US"/>
+        </w:rPr>
+      </w:pPr>
+      <w:r>
+        <w:rPr>
+          <w:sz w:val="24"/>
+          <w:szCs w:val="24"/>
+          <w:lang w:val="en-US"/>
+        </w:rPr>
+        <w:t>Header: Displays the name of the game portal.</w:t>
+      </w:r>
+    </w:p>
+    <w:p>
+      <w:pPr>
+        <w:pStyle w:val="Listaszerbekezds"/>
+        <w:numPr>
+          <w:ilvl w:val="0"/>
+          <w:numId w:val="10"/>
+        </w:numPr>
+        <w:rPr>
+          <w:sz w:val="24"/>
+          <w:szCs w:val="24"/>
+          <w:lang w:val="en-US"/>
+        </w:rPr>
+      </w:pPr>
+      <w:r>
+        <w:rPr>
+          <w:sz w:val="24"/>
+          <w:szCs w:val="24"/>
+          <w:lang w:val="en-US"/>
+        </w:rPr>
+        <w:t>Game List: Presented in a flexible grid format.</w:t>
+      </w:r>
+    </w:p>
+    <w:p>
+      <w:pPr>
+        <w:pStyle w:val="Listaszerbekezds"/>
+        <w:numPr>
+          <w:ilvl w:val="0"/>
+          <w:numId w:val="10"/>
+        </w:numPr>
+        <w:rPr>
+          <w:sz w:val="24"/>
+          <w:szCs w:val="24"/>
+          <w:lang w:val="en-US"/>
+        </w:rPr>
+      </w:pPr>
+      <w:r>
+        <w:rPr>
+          <w:sz w:val="24"/>
+          <w:szCs w:val="24"/>
+          <w:lang w:val="en-US"/>
+        </w:rPr>
+        <w:t>Each game includes a title, description, and an interactive element to launch the game.</w:t>
+      </w:r>
+    </w:p>
+    <w:p>
+      <w:pPr>
+        <w:pStyle w:val="Listaszerbekezds"/>
+        <w:numPr>
+          <w:ilvl w:val="0"/>
+          <w:numId w:val="10"/>
+        </w:numPr>
+        <w:rPr>
+          <w:sz w:val="24"/>
+          <w:szCs w:val="24"/>
+          <w:lang w:val="en-US"/>
+        </w:rPr>
+      </w:pPr>
+      <w:r>
+        <w:rPr>
+          <w:sz w:val="24"/>
+          <w:szCs w:val="24"/>
+          <w:lang w:val="en-US"/>
+        </w:rPr>
+        <w:t>Current Game Display: An area that dynamically loads and displays the selected game.</w:t>
+      </w:r>
+    </w:p>
+    <w:p>
+      <w:pPr>
+        <w:pStyle w:val="Listaszerbekezds"/>
+        <w:numPr>
+          <w:ilvl w:val="0"/>
+          <w:numId w:val="10"/>
+        </w:numPr>
+        <w:rPr>
+          <w:sz w:val="24"/>
+          <w:szCs w:val="24"/>
+          <w:lang w:val="en-US"/>
+        </w:rPr>
+      </w:pPr>
+      <w:r>
+        <w:rPr>
+          <w:sz w:val="24"/>
+          <w:szCs w:val="24"/>
+          <w:lang w:val="en-US"/>
+        </w:rPr>
+        <w:t>Footer: Contains a copyright notice.</w:t>
+      </w:r>
+    </w:p>
+    <w:p>
+      <w:pPr>
+        <w:ind w:left="360"/>
+        <w:rPr>
+          <w:sz w:val="24"/>
+          <w:szCs w:val="24"/>
+          <w:lang w:val="en-US"/>
+        </w:rPr>
+      </w:pPr>
+    </w:p>
+    <w:p>
+      <w:pPr>
+        <w:ind w:left="360"/>
+        <w:rPr>
+          <w:sz w:val="24"/>
+          <w:szCs w:val="24"/>
+          <w:u w:val="single"/>
+          <w:lang w:val="en-US"/>
+        </w:rPr>
+      </w:pPr>
+      <w:r>
+        <w:rPr>
+          <w:sz w:val="24"/>
+          <w:szCs w:val="24"/>
+          <w:u w:val="single"/>
+          <w:lang w:val="en-US"/>
+        </w:rPr>
+        <w:t>5. Scripting and Interactivity&lt;a name="scripting-and-interactivity"&gt;&lt;/a&gt;</w:t>
+      </w:r>
+    </w:p>
+    <w:p>
+      <w:pPr>
+        <w:pStyle w:val="Listaszerbekezds"/>
+        <w:numPr>
+          <w:ilvl w:val="0"/>
+          <w:numId w:val="11"/>
+        </w:numPr>
+        <w:rPr>
+          <w:sz w:val="24"/>
+          <w:szCs w:val="24"/>
+          <w:lang w:val="en-US"/>
+        </w:rPr>
+      </w:pPr>
+      <w:r>
+        <w:rPr>
+          <w:sz w:val="24"/>
+          <w:szCs w:val="24"/>
+          <w:lang w:val="en-US"/>
+        </w:rPr>
+        <w:t>JavaScript: Used for client-side scripting to enhance interactivity.</w:t>
+      </w:r>
+    </w:p>
+    <w:p>
+      <w:pPr>
+        <w:pStyle w:val="Listaszerbekezds"/>
+        <w:numPr>
+          <w:ilvl w:val="0"/>
+          <w:numId w:val="11"/>
+        </w:numPr>
+        <w:rPr>
+          <w:sz w:val="24"/>
+          <w:szCs w:val="24"/>
+          <w:lang w:val="en-US"/>
+        </w:rPr>
+      </w:pPr>
+      <w:r>
+        <w:rPr>
+          <w:sz w:val="24"/>
+          <w:szCs w:val="24"/>
+          <w:lang w:val="en-US"/>
+        </w:rPr>
+        <w:t>Event Listeners: Capture user interactions, such as button clicks.</w:t>
+      </w:r>
+    </w:p>
+    <w:p>
+      <w:pPr>
+        <w:pStyle w:val="Listaszerbekezds"/>
+        <w:numPr>
+          <w:ilvl w:val="0"/>
+          <w:numId w:val="11"/>
+        </w:numPr>
+        <w:rPr>
+          <w:sz w:val="24"/>
+          <w:szCs w:val="24"/>
+          <w:lang w:val="en-US"/>
+        </w:rPr>
+      </w:pPr>
+      <w:r>
+        <w:rPr>
+          <w:sz w:val="24"/>
+          <w:szCs w:val="24"/>
+          <w:lang w:val="en-US"/>
+        </w:rPr>
+        <w:t>Game Launch Functionality: Allows users to launch specific games and return to the home page.</w:t>
+      </w:r>
+    </w:p>
+    <w:p>
+      <w:pPr>
+        <w:ind w:left="360"/>
+        <w:rPr>
+          <w:sz w:val="24"/>
+          <w:szCs w:val="24"/>
+          <w:u w:val="single"/>
+          <w:lang w:val="en-US"/>
+        </w:rPr>
+      </w:pPr>
+      <w:r>
+        <w:rPr>
+          <w:sz w:val="24"/>
+          <w:szCs w:val="24"/>
+          <w:u w:val="single"/>
+          <w:lang w:val="en-US"/>
+        </w:rPr>
+        <w:lastRenderedPageBreak/>
+        <w:t>6. Deployment&lt;a name="deployment"&gt;&lt;/a&gt;</w:t>
+      </w:r>
+    </w:p>
+    <w:p>
+      <w:pPr>
+        <w:pStyle w:val="Listaszerbekezds"/>
+        <w:numPr>
+          <w:ilvl w:val="0"/>
+          <w:numId w:val="12"/>
+        </w:numPr>
+        <w:rPr>
+          <w:sz w:val="24"/>
+          <w:szCs w:val="24"/>
+          <w:lang w:val="en-US"/>
+        </w:rPr>
+      </w:pPr>
+      <w:r>
+        <w:rPr>
+          <w:sz w:val="24"/>
+          <w:szCs w:val="24"/>
+          <w:lang w:val="en-US"/>
+        </w:rPr>
+        <w:t>Environment: Web server (e.g., Apache).</w:t>
+      </w:r>
+    </w:p>
+    <w:p>
+      <w:pPr>
+        <w:pStyle w:val="Listaszerbekezds"/>
+        <w:numPr>
+          <w:ilvl w:val="0"/>
+          <w:numId w:val="12"/>
+        </w:numPr>
+        <w:rPr>
+          <w:sz w:val="24"/>
+          <w:szCs w:val="24"/>
+          <w:lang w:val="en-US"/>
+        </w:rPr>
+      </w:pPr>
+      <w:r>
+        <w:rPr>
+          <w:sz w:val="24"/>
+          <w:szCs w:val="24"/>
+          <w:lang w:val="en-US"/>
+        </w:rPr>
+        <w:t>Languages: HTML, CSS, JavaScript, PHP.</w:t>
+      </w:r>
+    </w:p>
+    <w:p>
+      <w:pPr>
+        <w:pStyle w:val="Listaszerbekezds"/>
+        <w:numPr>
+          <w:ilvl w:val="0"/>
+          <w:numId w:val="12"/>
+        </w:numPr>
+        <w:rPr>
+          <w:sz w:val="24"/>
+          <w:szCs w:val="24"/>
+          <w:lang w:val="en-US"/>
+        </w:rPr>
+      </w:pPr>
+      <w:r>
+        <w:rPr>
+          <w:sz w:val="24"/>
+          <w:szCs w:val="24"/>
+          <w:lang w:val="en-US"/>
+        </w:rPr>
+        <w:t>Database: MySQL.</w:t>
+      </w:r>
+    </w:p>
+    <w:p>
+      <w:pPr>
+        <w:ind w:left="360"/>
+        <w:rPr>
+          <w:sz w:val="24"/>
+          <w:szCs w:val="24"/>
+          <w:u w:val="single"/>
+          <w:lang w:val="en-US"/>
+        </w:rPr>
+      </w:pPr>
+      <w:r>
+        <w:rPr>
+          <w:sz w:val="24"/>
+          <w:szCs w:val="24"/>
+          <w:u w:val="single"/>
+          <w:lang w:val="en-US"/>
+        </w:rPr>
+        <w:t>7. Future Enhancements&lt;a name="future-enhancements"&gt;&lt;/a&gt;</w:t>
+      </w:r>
+    </w:p>
+    <w:p>
+      <w:pPr>
+        <w:ind w:left="360"/>
+        <w:rPr>
+          <w:sz w:val="24"/>
+          <w:szCs w:val="24"/>
+          <w:lang w:val="en-US"/>
+        </w:rPr>
+      </w:pPr>
+      <w:r>
+        <w:rPr>
+          <w:sz w:val="24"/>
+          <w:szCs w:val="24"/>
+          <w:lang w:val="en-US"/>
+        </w:rPr>
+        <w:t>User Authentication: Implement user accounts for personalized experiences.</w:t>
+      </w:r>
+    </w:p>
+    <w:p>
+      <w:pPr>
+        <w:ind w:left="360"/>
+        <w:rPr>
+          <w:sz w:val="24"/>
+          <w:szCs w:val="24"/>
+          <w:lang w:val="en-US"/>
+        </w:rPr>
+      </w:pPr>
+      <w:r>
+        <w:rPr>
+          <w:sz w:val="24"/>
+          <w:szCs w:val="24"/>
+          <w:lang w:val="en-US"/>
+        </w:rPr>
+        <w:t>Additional Games: Expand the game library with new titles.</w:t>
+      </w:r>
+    </w:p>
+    <w:p>
+      <w:pPr>
+        <w:ind w:left="360"/>
+        <w:rPr>
+          <w:sz w:val="24"/>
+          <w:szCs w:val="24"/>
+          <w:lang w:val="en-US"/>
+        </w:rPr>
+      </w:pPr>
+      <w:r>
+        <w:rPr>
+          <w:sz w:val="24"/>
+          <w:szCs w:val="24"/>
+          <w:lang w:val="en-US"/>
+        </w:rPr>
+        <w:t>Scoring System: Enhance the scoring system for a competitive element.</w:t>
+      </w:r>
+    </w:p>
+    <w:p>
+      <w:pPr>
+        <w:ind w:left="360"/>
+        <w:rPr>
+          <w:sz w:val="24"/>
+          <w:szCs w:val="24"/>
+          <w:lang w:val="en-US"/>
+        </w:rPr>
+      </w:pPr>
+    </w:p>
+    <w:p>
+      <w:pPr>
+        <w:ind w:left="360"/>
+        <w:rPr>
+          <w:sz w:val="24"/>
+          <w:szCs w:val="24"/>
+          <w:u w:val="single"/>
+          <w:lang w:val="en-US"/>
+        </w:rPr>
+      </w:pPr>
+      <w:r>
+        <w:rPr>
+          <w:sz w:val="24"/>
+          <w:szCs w:val="24"/>
+          <w:u w:val="single"/>
+          <w:lang w:val="en-US"/>
+        </w:rPr>
+        <w:t>8. Appendix&lt;a name="appendix"&gt;&lt;/a&gt;</w:t>
+      </w:r>
+    </w:p>
+    <w:p>
+      <w:pPr>
+        <w:ind w:left="360"/>
+        <w:rPr>
+          <w:sz w:val="24"/>
+          <w:szCs w:val="24"/>
+          <w:lang w:val="en-US"/>
+        </w:rPr>
+      </w:pPr>
+      <w:r>
+        <w:rPr>
+          <w:sz w:val="24"/>
+          <w:szCs w:val="24"/>
+          <w:lang w:val="en-US"/>
+        </w:rPr>
+        <w:t>Codebase: Available on GitHub (</w:t>
+      </w:r>
+      <w:r>
+        <w:rPr>
+          <w:sz w:val="24"/>
+          <w:szCs w:val="24"/>
+          <w:lang w:val="en-US"/>
+        </w:rPr>
+        <w:t>https://github.com/MBalazs1224/EKKE_AFP</w:t>
+      </w:r>
+      <w:r>
+        <w:rPr>
+          <w:sz w:val="24"/>
+          <w:szCs w:val="24"/>
+          <w:lang w:val="en-US"/>
+        </w:rPr>
+        <w:t>).</w:t>
+      </w:r>
+    </w:p>
+    <w:p>
+      <w:pPr>
+        <w:ind w:left="360"/>
+        <w:rPr>
+          <w:sz w:val="24"/>
+          <w:szCs w:val="24"/>
+          <w:lang w:val="en-US"/>
+        </w:rPr>
+      </w:pPr>
+      <w:r>
+        <w:rPr>
+          <w:sz w:val="24"/>
+          <w:szCs w:val="24"/>
+          <w:lang w:val="en-US"/>
+        </w:rPr>
+        <w:t>Contact Information: Developers and maintainers.</w:t>
       </w:r>
     </w:p>
     <w:sectPr>
@@ -766,6 +1345,205 @@
 <file path=word/numbering.xml><?xml version="1.0" encoding="utf-8"?>
 <w:numbering xmlns:wpc="http://schemas.microsoft.com/office/word/2010/wordprocessingCanvas" xmlns:cx="http://schemas.microsoft.com/office/drawing/2014/chartex" xmlns:cx1="http://schemas.microsoft.com/office/drawing/2015/9/8/chartex" xmlns:cx2="http://schemas.microsoft.com/office/drawing/2015/10/21/chartex" xmlns:cx3="http://schemas.microsoft.com/office/drawing/2016/5/9/chartex" xmlns:cx4="http://schemas.microsoft.com/office/drawing/2016/5/10/chartex" xmlns:cx5="http://schemas.microsoft.com/office/drawing/2016/5/11/chartex" xmlns:cx6="http://schemas.microsoft.com/office/drawing/2016/5/12/chartex" xmlns:cx7="http://schemas.microsoft.com/office/drawing/2016/5/13/chartex" xmlns:cx8="http://schemas.microsoft.com/office/drawing/2016/5/14/chartex" xmlns:mc="http://schemas.openxmlformats.org/markup-compatibility/2006" xmlns:aink="http://schemas.microsoft.com/office/drawing/2016/ink" xmlns:am3d="http://schemas.microsoft.com/office/drawing/2017/model3d" xmlns:o="urn:schemas-microsoft-com:office:office" xmlns:oel="http://schemas.microsoft.com/office/2019/extlst" xmlns:r="http://schemas.openxmlformats.org/officeDocument/2006/relationships" xmlns:m="http://schemas.openxmlformats.org/officeDocument/2006/math" xmlns:v="urn:schemas-microsoft-com:vml" xmlns:wp14="http://schemas.microsoft.com/office/word/2010/wordprocessingDrawing" xmlns:wp="http://schemas.openxmlformats.org/drawingml/2006/wordprocessingDrawing" xmlns:w10="urn:schemas-microsoft-com:office:word" xmlns:w="http://schemas.openxmlformats.org/wordprocessingml/2006/main" xmlns:w14="http://schemas.microsoft.com/office/word/2010/wordml" xmlns:w15="http://schemas.microsoft.com/office/word/2012/wordml" xmlns:w16cex="http://schemas.microsoft.com/office/word/2018/wordml/cex" xmlns:w16cid="http://schemas.microsoft.com/office/word/2016/wordml/cid" xmlns:w16="http://schemas.microsoft.com/office/word/2018/wordml" xmlns:w16sdtdh="http://schemas.microsoft.com/office/word/2020/wordml/sdtdatahash" xmlns:w16se="http://schemas.microsoft.com/office/word/2015/wordml/symex" xmlns:wpg="http://schemas.microsoft.com/office/word/2010/wordprocessingGroup" xmlns:wpi="http://schemas.microsoft.com/office/word/2010/wordprocessingInk" xmlns:wne="http://schemas.microsoft.com/office/word/2006/wordml" xmlns:wps="http://schemas.microsoft.com/office/word/2010/wordprocessingShape" mc:Ignorable="w14 w15 w16se w16cid w16 w16cex w16sdtdh wp14">
   <w:abstractNum w:abstractNumId="0" w15:restartNumberingAfterBreak="0">
+    <w:nsid w:val="01234ECE"/>
+    <w:multiLevelType w:val="hybridMultilevel"/>
+    <w:tmpl w:val="1298B7A0"/>
+    <w:lvl w:ilvl="0" w:tplc="040E0001">
+      <w:start w:val="1"/>
+      <w:numFmt w:val="bullet"/>
+      <w:lvlText w:val=""/>
+      <w:lvlJc w:val="left"/>
+      <w:pPr>
+        <w:ind w:left="1080" w:hanging="360"/>
+      </w:pPr>
+      <w:rPr>
+        <w:rFonts w:ascii="Symbol" w:hAnsi="Symbol" w:hint="default"/>
+      </w:rPr>
+    </w:lvl>
+    <w:lvl w:ilvl="1" w:tplc="040E0003" w:tentative="1">
+      <w:start w:val="1"/>
+      <w:numFmt w:val="bullet"/>
+      <w:lvlText w:val="o"/>
+      <w:lvlJc w:val="left"/>
+      <w:pPr>
+        <w:ind w:left="1800" w:hanging="360"/>
+      </w:pPr>
+      <w:rPr>
+        <w:rFonts w:ascii="Courier New" w:hAnsi="Courier New" w:cs="Courier New" w:hint="default"/>
+      </w:rPr>
+    </w:lvl>
+    <w:lvl w:ilvl="2" w:tplc="040E0005" w:tentative="1">
+      <w:start w:val="1"/>
+      <w:numFmt w:val="bullet"/>
+      <w:lvlText w:val=""/>
+      <w:lvlJc w:val="left"/>
+      <w:pPr>
+        <w:ind w:left="2520" w:hanging="360"/>
+      </w:pPr>
+      <w:rPr>
+        <w:rFonts w:ascii="Wingdings" w:hAnsi="Wingdings" w:hint="default"/>
+      </w:rPr>
+    </w:lvl>
+    <w:lvl w:ilvl="3" w:tplc="040E0001" w:tentative="1">
+      <w:start w:val="1"/>
+      <w:numFmt w:val="bullet"/>
+      <w:lvlText w:val=""/>
+      <w:lvlJc w:val="left"/>
+      <w:pPr>
+        <w:ind w:left="3240" w:hanging="360"/>
+      </w:pPr>
+      <w:rPr>
+        <w:rFonts w:ascii="Symbol" w:hAnsi="Symbol" w:hint="default"/>
+      </w:rPr>
+    </w:lvl>
+    <w:lvl w:ilvl="4" w:tplc="040E0003" w:tentative="1">
+      <w:start w:val="1"/>
+      <w:numFmt w:val="bullet"/>
+      <w:lvlText w:val="o"/>
+      <w:lvlJc w:val="left"/>
+      <w:pPr>
+        <w:ind w:left="3960" w:hanging="360"/>
+      </w:pPr>
+      <w:rPr>
+        <w:rFonts w:ascii="Courier New" w:hAnsi="Courier New" w:cs="Courier New" w:hint="default"/>
+      </w:rPr>
+    </w:lvl>
+    <w:lvl w:ilvl="5" w:tplc="040E0005" w:tentative="1">
+      <w:start w:val="1"/>
+      <w:numFmt w:val="bullet"/>
+      <w:lvlText w:val=""/>
+      <w:lvlJc w:val="left"/>
+      <w:pPr>
+        <w:ind w:left="4680" w:hanging="360"/>
+      </w:pPr>
+      <w:rPr>
+        <w:rFonts w:ascii="Wingdings" w:hAnsi="Wingdings" w:hint="default"/>
+      </w:rPr>
+    </w:lvl>
+    <w:lvl w:ilvl="6" w:tplc="040E0001" w:tentative="1">
+      <w:start w:val="1"/>
+      <w:numFmt w:val="bullet"/>
+      <w:lvlText w:val=""/>
+      <w:lvlJc w:val="left"/>
+      <w:pPr>
+        <w:ind w:left="5400" w:hanging="360"/>
+      </w:pPr>
+      <w:rPr>
+        <w:rFonts w:ascii="Symbol" w:hAnsi="Symbol" w:hint="default"/>
+      </w:rPr>
+    </w:lvl>
+    <w:lvl w:ilvl="7" w:tplc="040E0003" w:tentative="1">
+      <w:start w:val="1"/>
+      <w:numFmt w:val="bullet"/>
+      <w:lvlText w:val="o"/>
+      <w:lvlJc w:val="left"/>
+      <w:pPr>
+        <w:ind w:left="6120" w:hanging="360"/>
+      </w:pPr>
+      <w:rPr>
+        <w:rFonts w:ascii="Courier New" w:hAnsi="Courier New" w:cs="Courier New" w:hint="default"/>
+      </w:rPr>
+    </w:lvl>
+    <w:lvl w:ilvl="8" w:tplc="040E0005" w:tentative="1">
+      <w:start w:val="1"/>
+      <w:numFmt w:val="bullet"/>
+      <w:lvlText w:val=""/>
+      <w:lvlJc w:val="left"/>
+      <w:pPr>
+        <w:ind w:left="6840" w:hanging="360"/>
+      </w:pPr>
+      <w:rPr>
+        <w:rFonts w:ascii="Wingdings" w:hAnsi="Wingdings" w:hint="default"/>
+      </w:rPr>
+    </w:lvl>
+  </w:abstractNum>
+  <w:abstractNum w:abstractNumId="1" w15:restartNumberingAfterBreak="0">
+    <w:nsid w:val="04D62E0F"/>
+    <w:multiLevelType w:val="hybridMultilevel"/>
+    <w:tmpl w:val="43824070"/>
+    <w:lvl w:ilvl="0" w:tplc="040E000F">
+      <w:start w:val="1"/>
+      <w:numFmt w:val="decimal"/>
+      <w:lvlText w:val="%1."/>
+      <w:lvlJc w:val="left"/>
+      <w:pPr>
+        <w:ind w:left="1080" w:hanging="360"/>
+      </w:pPr>
+    </w:lvl>
+    <w:lvl w:ilvl="1" w:tplc="040E0019" w:tentative="1">
+      <w:start w:val="1"/>
+      <w:numFmt w:val="lowerLetter"/>
+      <w:lvlText w:val="%2."/>
+      <w:lvlJc w:val="left"/>
+      <w:pPr>
+        <w:ind w:left="1800" w:hanging="360"/>
+      </w:pPr>
+    </w:lvl>
+    <w:lvl w:ilvl="2" w:tplc="040E001B" w:tentative="1">
+      <w:start w:val="1"/>
+      <w:numFmt w:val="lowerRoman"/>
+      <w:lvlText w:val="%3."/>
+      <w:lvlJc w:val="right"/>
+      <w:pPr>
+        <w:ind w:left="2520" w:hanging="180"/>
+      </w:pPr>
+    </w:lvl>
+    <w:lvl w:ilvl="3" w:tplc="040E000F" w:tentative="1">
+      <w:start w:val="1"/>
+      <w:numFmt w:val="decimal"/>
+      <w:lvlText w:val="%4."/>
+      <w:lvlJc w:val="left"/>
+      <w:pPr>
+        <w:ind w:left="3240" w:hanging="360"/>
+      </w:pPr>
+    </w:lvl>
+    <w:lvl w:ilvl="4" w:tplc="040E0019" w:tentative="1">
+      <w:start w:val="1"/>
+      <w:numFmt w:val="lowerLetter"/>
+      <w:lvlText w:val="%5."/>
+      <w:lvlJc w:val="left"/>
+      <w:pPr>
+        <w:ind w:left="3960" w:hanging="360"/>
+      </w:pPr>
+    </w:lvl>
+    <w:lvl w:ilvl="5" w:tplc="040E001B" w:tentative="1">
+      <w:start w:val="1"/>
+      <w:numFmt w:val="lowerRoman"/>
+      <w:lvlText w:val="%6."/>
+      <w:lvlJc w:val="right"/>
+      <w:pPr>
+        <w:ind w:left="4680" w:hanging="180"/>
+      </w:pPr>
+    </w:lvl>
+    <w:lvl w:ilvl="6" w:tplc="040E000F" w:tentative="1">
+      <w:start w:val="1"/>
+      <w:numFmt w:val="decimal"/>
+      <w:lvlText w:val="%7."/>
+      <w:lvlJc w:val="left"/>
+      <w:pPr>
+        <w:ind w:left="5400" w:hanging="360"/>
+      </w:pPr>
+    </w:lvl>
+    <w:lvl w:ilvl="7" w:tplc="040E0019" w:tentative="1">
+      <w:start w:val="1"/>
+      <w:numFmt w:val="lowerLetter"/>
+      <w:lvlText w:val="%8."/>
+      <w:lvlJc w:val="left"/>
+      <w:pPr>
+        <w:ind w:left="6120" w:hanging="360"/>
+      </w:pPr>
+    </w:lvl>
+    <w:lvl w:ilvl="8" w:tplc="040E001B" w:tentative="1">
+      <w:start w:val="1"/>
+      <w:numFmt w:val="lowerRoman"/>
+      <w:lvlText w:val="%9."/>
+      <w:lvlJc w:val="right"/>
+      <w:pPr>
+        <w:ind w:left="6840" w:hanging="180"/>
+      </w:pPr>
+    </w:lvl>
+  </w:abstractNum>
+  <w:abstractNum w:abstractNumId="2" w15:restartNumberingAfterBreak="0">
     <w:nsid w:val="0CB83329"/>
     <w:multiLevelType w:val="hybridMultilevel"/>
     <w:tmpl w:val="8A16066A"/>
@@ -854,7 +1632,233 @@
       </w:pPr>
     </w:lvl>
   </w:abstractNum>
-  <w:abstractNum w:abstractNumId="1" w15:restartNumberingAfterBreak="0">
+  <w:abstractNum w:abstractNumId="3" w15:restartNumberingAfterBreak="0">
+    <w:nsid w:val="0D244DBF"/>
+    <w:multiLevelType w:val="hybridMultilevel"/>
+    <w:tmpl w:val="C5B41126"/>
+    <w:lvl w:ilvl="0" w:tplc="040E0001">
+      <w:start w:val="1"/>
+      <w:numFmt w:val="bullet"/>
+      <w:lvlText w:val=""/>
+      <w:lvlJc w:val="left"/>
+      <w:pPr>
+        <w:ind w:left="1080" w:hanging="360"/>
+      </w:pPr>
+      <w:rPr>
+        <w:rFonts w:ascii="Symbol" w:hAnsi="Symbol" w:hint="default"/>
+      </w:rPr>
+    </w:lvl>
+    <w:lvl w:ilvl="1" w:tplc="040E0003" w:tentative="1">
+      <w:start w:val="1"/>
+      <w:numFmt w:val="bullet"/>
+      <w:lvlText w:val="o"/>
+      <w:lvlJc w:val="left"/>
+      <w:pPr>
+        <w:ind w:left="1800" w:hanging="360"/>
+      </w:pPr>
+      <w:rPr>
+        <w:rFonts w:ascii="Courier New" w:hAnsi="Courier New" w:cs="Courier New" w:hint="default"/>
+      </w:rPr>
+    </w:lvl>
+    <w:lvl w:ilvl="2" w:tplc="040E0005" w:tentative="1">
+      <w:start w:val="1"/>
+      <w:numFmt w:val="bullet"/>
+      <w:lvlText w:val=""/>
+      <w:lvlJc w:val="left"/>
+      <w:pPr>
+        <w:ind w:left="2520" w:hanging="360"/>
+      </w:pPr>
+      <w:rPr>
+        <w:rFonts w:ascii="Wingdings" w:hAnsi="Wingdings" w:hint="default"/>
+      </w:rPr>
+    </w:lvl>
+    <w:lvl w:ilvl="3" w:tplc="040E0001" w:tentative="1">
+      <w:start w:val="1"/>
+      <w:numFmt w:val="bullet"/>
+      <w:lvlText w:val=""/>
+      <w:lvlJc w:val="left"/>
+      <w:pPr>
+        <w:ind w:left="3240" w:hanging="360"/>
+      </w:pPr>
+      <w:rPr>
+        <w:rFonts w:ascii="Symbol" w:hAnsi="Symbol" w:hint="default"/>
+      </w:rPr>
+    </w:lvl>
+    <w:lvl w:ilvl="4" w:tplc="040E0003" w:tentative="1">
+      <w:start w:val="1"/>
+      <w:numFmt w:val="bullet"/>
+      <w:lvlText w:val="o"/>
+      <w:lvlJc w:val="left"/>
+      <w:pPr>
+        <w:ind w:left="3960" w:hanging="360"/>
+      </w:pPr>
+      <w:rPr>
+        <w:rFonts w:ascii="Courier New" w:hAnsi="Courier New" w:cs="Courier New" w:hint="default"/>
+      </w:rPr>
+    </w:lvl>
+    <w:lvl w:ilvl="5" w:tplc="040E0005" w:tentative="1">
+      <w:start w:val="1"/>
+      <w:numFmt w:val="bullet"/>
+      <w:lvlText w:val=""/>
+      <w:lvlJc w:val="left"/>
+      <w:pPr>
+        <w:ind w:left="4680" w:hanging="360"/>
+      </w:pPr>
+      <w:rPr>
+        <w:rFonts w:ascii="Wingdings" w:hAnsi="Wingdings" w:hint="default"/>
+      </w:rPr>
+    </w:lvl>
+    <w:lvl w:ilvl="6" w:tplc="040E0001" w:tentative="1">
+      <w:start w:val="1"/>
+      <w:numFmt w:val="bullet"/>
+      <w:lvlText w:val=""/>
+      <w:lvlJc w:val="left"/>
+      <w:pPr>
+        <w:ind w:left="5400" w:hanging="360"/>
+      </w:pPr>
+      <w:rPr>
+        <w:rFonts w:ascii="Symbol" w:hAnsi="Symbol" w:hint="default"/>
+      </w:rPr>
+    </w:lvl>
+    <w:lvl w:ilvl="7" w:tplc="040E0003" w:tentative="1">
+      <w:start w:val="1"/>
+      <w:numFmt w:val="bullet"/>
+      <w:lvlText w:val="o"/>
+      <w:lvlJc w:val="left"/>
+      <w:pPr>
+        <w:ind w:left="6120" w:hanging="360"/>
+      </w:pPr>
+      <w:rPr>
+        <w:rFonts w:ascii="Courier New" w:hAnsi="Courier New" w:cs="Courier New" w:hint="default"/>
+      </w:rPr>
+    </w:lvl>
+    <w:lvl w:ilvl="8" w:tplc="040E0005" w:tentative="1">
+      <w:start w:val="1"/>
+      <w:numFmt w:val="bullet"/>
+      <w:lvlText w:val=""/>
+      <w:lvlJc w:val="left"/>
+      <w:pPr>
+        <w:ind w:left="6840" w:hanging="360"/>
+      </w:pPr>
+      <w:rPr>
+        <w:rFonts w:ascii="Wingdings" w:hAnsi="Wingdings" w:hint="default"/>
+      </w:rPr>
+    </w:lvl>
+  </w:abstractNum>
+  <w:abstractNum w:abstractNumId="4" w15:restartNumberingAfterBreak="0">
+    <w:nsid w:val="1AB25BEB"/>
+    <w:multiLevelType w:val="hybridMultilevel"/>
+    <w:tmpl w:val="17C65ABE"/>
+    <w:lvl w:ilvl="0" w:tplc="040E0001">
+      <w:start w:val="1"/>
+      <w:numFmt w:val="bullet"/>
+      <w:lvlText w:val=""/>
+      <w:lvlJc w:val="left"/>
+      <w:pPr>
+        <w:ind w:left="1080" w:hanging="360"/>
+      </w:pPr>
+      <w:rPr>
+        <w:rFonts w:ascii="Symbol" w:hAnsi="Symbol" w:hint="default"/>
+      </w:rPr>
+    </w:lvl>
+    <w:lvl w:ilvl="1" w:tplc="040E0003" w:tentative="1">
+      <w:start w:val="1"/>
+      <w:numFmt w:val="bullet"/>
+      <w:lvlText w:val="o"/>
+      <w:lvlJc w:val="left"/>
+      <w:pPr>
+        <w:ind w:left="1800" w:hanging="360"/>
+      </w:pPr>
+      <w:rPr>
+        <w:rFonts w:ascii="Courier New" w:hAnsi="Courier New" w:cs="Courier New" w:hint="default"/>
+      </w:rPr>
+    </w:lvl>
+    <w:lvl w:ilvl="2" w:tplc="040E0005" w:tentative="1">
+      <w:start w:val="1"/>
+      <w:numFmt w:val="bullet"/>
+      <w:lvlText w:val=""/>
+      <w:lvlJc w:val="left"/>
+      <w:pPr>
+        <w:ind w:left="2520" w:hanging="360"/>
+      </w:pPr>
+      <w:rPr>
+        <w:rFonts w:ascii="Wingdings" w:hAnsi="Wingdings" w:hint="default"/>
+      </w:rPr>
+    </w:lvl>
+    <w:lvl w:ilvl="3" w:tplc="040E0001" w:tentative="1">
+      <w:start w:val="1"/>
+      <w:numFmt w:val="bullet"/>
+      <w:lvlText w:val=""/>
+      <w:lvlJc w:val="left"/>
+      <w:pPr>
+        <w:ind w:left="3240" w:hanging="360"/>
+      </w:pPr>
+      <w:rPr>
+        <w:rFonts w:ascii="Symbol" w:hAnsi="Symbol" w:hint="default"/>
+      </w:rPr>
+    </w:lvl>
+    <w:lvl w:ilvl="4" w:tplc="040E0003" w:tentative="1">
+      <w:start w:val="1"/>
+      <w:numFmt w:val="bullet"/>
+      <w:lvlText w:val="o"/>
+      <w:lvlJc w:val="left"/>
+      <w:pPr>
+        <w:ind w:left="3960" w:hanging="360"/>
+      </w:pPr>
+      <w:rPr>
+        <w:rFonts w:ascii="Courier New" w:hAnsi="Courier New" w:cs="Courier New" w:hint="default"/>
+      </w:rPr>
+    </w:lvl>
+    <w:lvl w:ilvl="5" w:tplc="040E0005" w:tentative="1">
+      <w:start w:val="1"/>
+      <w:numFmt w:val="bullet"/>
+      <w:lvlText w:val=""/>
+      <w:lvlJc w:val="left"/>
+      <w:pPr>
+        <w:ind w:left="4680" w:hanging="360"/>
+      </w:pPr>
+      <w:rPr>
+        <w:rFonts w:ascii="Wingdings" w:hAnsi="Wingdings" w:hint="default"/>
+      </w:rPr>
+    </w:lvl>
+    <w:lvl w:ilvl="6" w:tplc="040E0001" w:tentative="1">
+      <w:start w:val="1"/>
+      <w:numFmt w:val="bullet"/>
+      <w:lvlText w:val=""/>
+      <w:lvlJc w:val="left"/>
+      <w:pPr>
+        <w:ind w:left="5400" w:hanging="360"/>
+      </w:pPr>
+      <w:rPr>
+        <w:rFonts w:ascii="Symbol" w:hAnsi="Symbol" w:hint="default"/>
+      </w:rPr>
+    </w:lvl>
+    <w:lvl w:ilvl="7" w:tplc="040E0003" w:tentative="1">
+      <w:start w:val="1"/>
+      <w:numFmt w:val="bullet"/>
+      <w:lvlText w:val="o"/>
+      <w:lvlJc w:val="left"/>
+      <w:pPr>
+        <w:ind w:left="6120" w:hanging="360"/>
+      </w:pPr>
+      <w:rPr>
+        <w:rFonts w:ascii="Courier New" w:hAnsi="Courier New" w:cs="Courier New" w:hint="default"/>
+      </w:rPr>
+    </w:lvl>
+    <w:lvl w:ilvl="8" w:tplc="040E0005" w:tentative="1">
+      <w:start w:val="1"/>
+      <w:numFmt w:val="bullet"/>
+      <w:lvlText w:val=""/>
+      <w:lvlJc w:val="left"/>
+      <w:pPr>
+        <w:ind w:left="6840" w:hanging="360"/>
+      </w:pPr>
+      <w:rPr>
+        <w:rFonts w:ascii="Wingdings" w:hAnsi="Wingdings" w:hint="default"/>
+      </w:rPr>
+    </w:lvl>
+  </w:abstractNum>
+  <w:abstractNum w:abstractNumId="5" w15:restartNumberingAfterBreak="0">
     <w:nsid w:val="32581E3A"/>
     <w:multiLevelType w:val="hybridMultilevel"/>
     <w:tmpl w:val="CEBC95CA"/>
@@ -943,7 +1947,233 @@
       </w:pPr>
     </w:lvl>
   </w:abstractNum>
-  <w:abstractNum w:abstractNumId="2" w15:restartNumberingAfterBreak="0">
+  <w:abstractNum w:abstractNumId="6" w15:restartNumberingAfterBreak="0">
+    <w:nsid w:val="36F91CEE"/>
+    <w:multiLevelType w:val="hybridMultilevel"/>
+    <w:tmpl w:val="01A67556"/>
+    <w:lvl w:ilvl="0" w:tplc="040E0001">
+      <w:start w:val="1"/>
+      <w:numFmt w:val="bullet"/>
+      <w:lvlText w:val=""/>
+      <w:lvlJc w:val="left"/>
+      <w:pPr>
+        <w:ind w:left="1080" w:hanging="360"/>
+      </w:pPr>
+      <w:rPr>
+        <w:rFonts w:ascii="Symbol" w:hAnsi="Symbol" w:hint="default"/>
+      </w:rPr>
+    </w:lvl>
+    <w:lvl w:ilvl="1" w:tplc="040E0003" w:tentative="1">
+      <w:start w:val="1"/>
+      <w:numFmt w:val="bullet"/>
+      <w:lvlText w:val="o"/>
+      <w:lvlJc w:val="left"/>
+      <w:pPr>
+        <w:ind w:left="1800" w:hanging="360"/>
+      </w:pPr>
+      <w:rPr>
+        <w:rFonts w:ascii="Courier New" w:hAnsi="Courier New" w:cs="Courier New" w:hint="default"/>
+      </w:rPr>
+    </w:lvl>
+    <w:lvl w:ilvl="2" w:tplc="040E0005" w:tentative="1">
+      <w:start w:val="1"/>
+      <w:numFmt w:val="bullet"/>
+      <w:lvlText w:val=""/>
+      <w:lvlJc w:val="left"/>
+      <w:pPr>
+        <w:ind w:left="2520" w:hanging="360"/>
+      </w:pPr>
+      <w:rPr>
+        <w:rFonts w:ascii="Wingdings" w:hAnsi="Wingdings" w:hint="default"/>
+      </w:rPr>
+    </w:lvl>
+    <w:lvl w:ilvl="3" w:tplc="040E0001" w:tentative="1">
+      <w:start w:val="1"/>
+      <w:numFmt w:val="bullet"/>
+      <w:lvlText w:val=""/>
+      <w:lvlJc w:val="left"/>
+      <w:pPr>
+        <w:ind w:left="3240" w:hanging="360"/>
+      </w:pPr>
+      <w:rPr>
+        <w:rFonts w:ascii="Symbol" w:hAnsi="Symbol" w:hint="default"/>
+      </w:rPr>
+    </w:lvl>
+    <w:lvl w:ilvl="4" w:tplc="040E0003" w:tentative="1">
+      <w:start w:val="1"/>
+      <w:numFmt w:val="bullet"/>
+      <w:lvlText w:val="o"/>
+      <w:lvlJc w:val="left"/>
+      <w:pPr>
+        <w:ind w:left="3960" w:hanging="360"/>
+      </w:pPr>
+      <w:rPr>
+        <w:rFonts w:ascii="Courier New" w:hAnsi="Courier New" w:cs="Courier New" w:hint="default"/>
+      </w:rPr>
+    </w:lvl>
+    <w:lvl w:ilvl="5" w:tplc="040E0005" w:tentative="1">
+      <w:start w:val="1"/>
+      <w:numFmt w:val="bullet"/>
+      <w:lvlText w:val=""/>
+      <w:lvlJc w:val="left"/>
+      <w:pPr>
+        <w:ind w:left="4680" w:hanging="360"/>
+      </w:pPr>
+      <w:rPr>
+        <w:rFonts w:ascii="Wingdings" w:hAnsi="Wingdings" w:hint="default"/>
+      </w:rPr>
+    </w:lvl>
+    <w:lvl w:ilvl="6" w:tplc="040E0001" w:tentative="1">
+      <w:start w:val="1"/>
+      <w:numFmt w:val="bullet"/>
+      <w:lvlText w:val=""/>
+      <w:lvlJc w:val="left"/>
+      <w:pPr>
+        <w:ind w:left="5400" w:hanging="360"/>
+      </w:pPr>
+      <w:rPr>
+        <w:rFonts w:ascii="Symbol" w:hAnsi="Symbol" w:hint="default"/>
+      </w:rPr>
+    </w:lvl>
+    <w:lvl w:ilvl="7" w:tplc="040E0003" w:tentative="1">
+      <w:start w:val="1"/>
+      <w:numFmt w:val="bullet"/>
+      <w:lvlText w:val="o"/>
+      <w:lvlJc w:val="left"/>
+      <w:pPr>
+        <w:ind w:left="6120" w:hanging="360"/>
+      </w:pPr>
+      <w:rPr>
+        <w:rFonts w:ascii="Courier New" w:hAnsi="Courier New" w:cs="Courier New" w:hint="default"/>
+      </w:rPr>
+    </w:lvl>
+    <w:lvl w:ilvl="8" w:tplc="040E0005" w:tentative="1">
+      <w:start w:val="1"/>
+      <w:numFmt w:val="bullet"/>
+      <w:lvlText w:val=""/>
+      <w:lvlJc w:val="left"/>
+      <w:pPr>
+        <w:ind w:left="6840" w:hanging="360"/>
+      </w:pPr>
+      <w:rPr>
+        <w:rFonts w:ascii="Wingdings" w:hAnsi="Wingdings" w:hint="default"/>
+      </w:rPr>
+    </w:lvl>
+  </w:abstractNum>
+  <w:abstractNum w:abstractNumId="7" w15:restartNumberingAfterBreak="0">
+    <w:nsid w:val="3C6A76C7"/>
+    <w:multiLevelType w:val="hybridMultilevel"/>
+    <w:tmpl w:val="05B67CAA"/>
+    <w:lvl w:ilvl="0" w:tplc="040E0001">
+      <w:start w:val="1"/>
+      <w:numFmt w:val="bullet"/>
+      <w:lvlText w:val=""/>
+      <w:lvlJc w:val="left"/>
+      <w:pPr>
+        <w:ind w:left="1080" w:hanging="360"/>
+      </w:pPr>
+      <w:rPr>
+        <w:rFonts w:ascii="Symbol" w:hAnsi="Symbol" w:hint="default"/>
+      </w:rPr>
+    </w:lvl>
+    <w:lvl w:ilvl="1" w:tplc="040E0003" w:tentative="1">
+      <w:start w:val="1"/>
+      <w:numFmt w:val="bullet"/>
+      <w:lvlText w:val="o"/>
+      <w:lvlJc w:val="left"/>
+      <w:pPr>
+        <w:ind w:left="1800" w:hanging="360"/>
+      </w:pPr>
+      <w:rPr>
+        <w:rFonts w:ascii="Courier New" w:hAnsi="Courier New" w:cs="Courier New" w:hint="default"/>
+      </w:rPr>
+    </w:lvl>
+    <w:lvl w:ilvl="2" w:tplc="040E0005" w:tentative="1">
+      <w:start w:val="1"/>
+      <w:numFmt w:val="bullet"/>
+      <w:lvlText w:val=""/>
+      <w:lvlJc w:val="left"/>
+      <w:pPr>
+        <w:ind w:left="2520" w:hanging="360"/>
+      </w:pPr>
+      <w:rPr>
+        <w:rFonts w:ascii="Wingdings" w:hAnsi="Wingdings" w:hint="default"/>
+      </w:rPr>
+    </w:lvl>
+    <w:lvl w:ilvl="3" w:tplc="040E0001" w:tentative="1">
+      <w:start w:val="1"/>
+      <w:numFmt w:val="bullet"/>
+      <w:lvlText w:val=""/>
+      <w:lvlJc w:val="left"/>
+      <w:pPr>
+        <w:ind w:left="3240" w:hanging="360"/>
+      </w:pPr>
+      <w:rPr>
+        <w:rFonts w:ascii="Symbol" w:hAnsi="Symbol" w:hint="default"/>
+      </w:rPr>
+    </w:lvl>
+    <w:lvl w:ilvl="4" w:tplc="040E0003" w:tentative="1">
+      <w:start w:val="1"/>
+      <w:numFmt w:val="bullet"/>
+      <w:lvlText w:val="o"/>
+      <w:lvlJc w:val="left"/>
+      <w:pPr>
+        <w:ind w:left="3960" w:hanging="360"/>
+      </w:pPr>
+      <w:rPr>
+        <w:rFonts w:ascii="Courier New" w:hAnsi="Courier New" w:cs="Courier New" w:hint="default"/>
+      </w:rPr>
+    </w:lvl>
+    <w:lvl w:ilvl="5" w:tplc="040E0005" w:tentative="1">
+      <w:start w:val="1"/>
+      <w:numFmt w:val="bullet"/>
+      <w:lvlText w:val=""/>
+      <w:lvlJc w:val="left"/>
+      <w:pPr>
+        <w:ind w:left="4680" w:hanging="360"/>
+      </w:pPr>
+      <w:rPr>
+        <w:rFonts w:ascii="Wingdings" w:hAnsi="Wingdings" w:hint="default"/>
+      </w:rPr>
+    </w:lvl>
+    <w:lvl w:ilvl="6" w:tplc="040E0001" w:tentative="1">
+      <w:start w:val="1"/>
+      <w:numFmt w:val="bullet"/>
+      <w:lvlText w:val=""/>
+      <w:lvlJc w:val="left"/>
+      <w:pPr>
+        <w:ind w:left="5400" w:hanging="360"/>
+      </w:pPr>
+      <w:rPr>
+        <w:rFonts w:ascii="Symbol" w:hAnsi="Symbol" w:hint="default"/>
+      </w:rPr>
+    </w:lvl>
+    <w:lvl w:ilvl="7" w:tplc="040E0003" w:tentative="1">
+      <w:start w:val="1"/>
+      <w:numFmt w:val="bullet"/>
+      <w:lvlText w:val="o"/>
+      <w:lvlJc w:val="left"/>
+      <w:pPr>
+        <w:ind w:left="6120" w:hanging="360"/>
+      </w:pPr>
+      <w:rPr>
+        <w:rFonts w:ascii="Courier New" w:hAnsi="Courier New" w:cs="Courier New" w:hint="default"/>
+      </w:rPr>
+    </w:lvl>
+    <w:lvl w:ilvl="8" w:tplc="040E0005" w:tentative="1">
+      <w:start w:val="1"/>
+      <w:numFmt w:val="bullet"/>
+      <w:lvlText w:val=""/>
+      <w:lvlJc w:val="left"/>
+      <w:pPr>
+        <w:ind w:left="6840" w:hanging="360"/>
+      </w:pPr>
+      <w:rPr>
+        <w:rFonts w:ascii="Wingdings" w:hAnsi="Wingdings" w:hint="default"/>
+      </w:rPr>
+    </w:lvl>
+  </w:abstractNum>
+  <w:abstractNum w:abstractNumId="8" w15:restartNumberingAfterBreak="0">
     <w:nsid w:val="44DC6B77"/>
     <w:multiLevelType w:val="hybridMultilevel"/>
     <w:tmpl w:val="A46C4E34"/>
@@ -1055,7 +2285,120 @@
       </w:rPr>
     </w:lvl>
   </w:abstractNum>
-  <w:abstractNum w:abstractNumId="3" w15:restartNumberingAfterBreak="0">
+  <w:abstractNum w:abstractNumId="9" w15:restartNumberingAfterBreak="0">
+    <w:nsid w:val="4FEB3998"/>
+    <w:multiLevelType w:val="hybridMultilevel"/>
+    <w:tmpl w:val="7FEC215E"/>
+    <w:lvl w:ilvl="0" w:tplc="040E0001">
+      <w:start w:val="1"/>
+      <w:numFmt w:val="bullet"/>
+      <w:lvlText w:val=""/>
+      <w:lvlJc w:val="left"/>
+      <w:pPr>
+        <w:ind w:left="1080" w:hanging="360"/>
+      </w:pPr>
+      <w:rPr>
+        <w:rFonts w:ascii="Symbol" w:hAnsi="Symbol" w:hint="default"/>
+      </w:rPr>
+    </w:lvl>
+    <w:lvl w:ilvl="1" w:tplc="040E0003" w:tentative="1">
+      <w:start w:val="1"/>
+      <w:numFmt w:val="bullet"/>
+      <w:lvlText w:val="o"/>
+      <w:lvlJc w:val="left"/>
+      <w:pPr>
+        <w:ind w:left="1800" w:hanging="360"/>
+      </w:pPr>
+      <w:rPr>
+        <w:rFonts w:ascii="Courier New" w:hAnsi="Courier New" w:cs="Courier New" w:hint="default"/>
+      </w:rPr>
+    </w:lvl>
+    <w:lvl w:ilvl="2" w:tplc="040E0005" w:tentative="1">
+      <w:start w:val="1"/>
+      <w:numFmt w:val="bullet"/>
+      <w:lvlText w:val=""/>
+      <w:lvlJc w:val="left"/>
+      <w:pPr>
+        <w:ind w:left="2520" w:hanging="360"/>
+      </w:pPr>
+      <w:rPr>
+        <w:rFonts w:ascii="Wingdings" w:hAnsi="Wingdings" w:hint="default"/>
+      </w:rPr>
+    </w:lvl>
+    <w:lvl w:ilvl="3" w:tplc="040E0001" w:tentative="1">
+      <w:start w:val="1"/>
+      <w:numFmt w:val="bullet"/>
+      <w:lvlText w:val=""/>
+      <w:lvlJc w:val="left"/>
+      <w:pPr>
+        <w:ind w:left="3240" w:hanging="360"/>
+      </w:pPr>
+      <w:rPr>
+        <w:rFonts w:ascii="Symbol" w:hAnsi="Symbol" w:hint="default"/>
+      </w:rPr>
+    </w:lvl>
+    <w:lvl w:ilvl="4" w:tplc="040E0003" w:tentative="1">
+      <w:start w:val="1"/>
+      <w:numFmt w:val="bullet"/>
+      <w:lvlText w:val="o"/>
+      <w:lvlJc w:val="left"/>
+      <w:pPr>
+        <w:ind w:left="3960" w:hanging="360"/>
+      </w:pPr>
+      <w:rPr>
+        <w:rFonts w:ascii="Courier New" w:hAnsi="Courier New" w:cs="Courier New" w:hint="default"/>
+      </w:rPr>
+    </w:lvl>
+    <w:lvl w:ilvl="5" w:tplc="040E0005" w:tentative="1">
+      <w:start w:val="1"/>
+      <w:numFmt w:val="bullet"/>
+      <w:lvlText w:val=""/>
+      <w:lvlJc w:val="left"/>
+      <w:pPr>
+        <w:ind w:left="4680" w:hanging="360"/>
+      </w:pPr>
+      <w:rPr>
+        <w:rFonts w:ascii="Wingdings" w:hAnsi="Wingdings" w:hint="default"/>
+      </w:rPr>
+    </w:lvl>
+    <w:lvl w:ilvl="6" w:tplc="040E0001" w:tentative="1">
+      <w:start w:val="1"/>
+      <w:numFmt w:val="bullet"/>
+      <w:lvlText w:val=""/>
+      <w:lvlJc w:val="left"/>
+      <w:pPr>
+        <w:ind w:left="5400" w:hanging="360"/>
+      </w:pPr>
+      <w:rPr>
+        <w:rFonts w:ascii="Symbol" w:hAnsi="Symbol" w:hint="default"/>
+      </w:rPr>
+    </w:lvl>
+    <w:lvl w:ilvl="7" w:tplc="040E0003" w:tentative="1">
+      <w:start w:val="1"/>
+      <w:numFmt w:val="bullet"/>
+      <w:lvlText w:val="o"/>
+      <w:lvlJc w:val="left"/>
+      <w:pPr>
+        <w:ind w:left="6120" w:hanging="360"/>
+      </w:pPr>
+      <w:rPr>
+        <w:rFonts w:ascii="Courier New" w:hAnsi="Courier New" w:cs="Courier New" w:hint="default"/>
+      </w:rPr>
+    </w:lvl>
+    <w:lvl w:ilvl="8" w:tplc="040E0005" w:tentative="1">
+      <w:start w:val="1"/>
+      <w:numFmt w:val="bullet"/>
+      <w:lvlText w:val=""/>
+      <w:lvlJc w:val="left"/>
+      <w:pPr>
+        <w:ind w:left="6840" w:hanging="360"/>
+      </w:pPr>
+      <w:rPr>
+        <w:rFonts w:ascii="Wingdings" w:hAnsi="Wingdings" w:hint="default"/>
+      </w:rPr>
+    </w:lvl>
+  </w:abstractNum>
+  <w:abstractNum w:abstractNumId="10" w15:restartNumberingAfterBreak="0">
     <w:nsid w:val="5CF56278"/>
     <w:multiLevelType w:val="hybridMultilevel"/>
     <w:tmpl w:val="6BBEB15A"/>
@@ -1144,7 +2487,7 @@
       </w:pPr>
     </w:lvl>
   </w:abstractNum>
-  <w:abstractNum w:abstractNumId="4" w15:restartNumberingAfterBreak="0">
+  <w:abstractNum w:abstractNumId="11" w15:restartNumberingAfterBreak="0">
     <w:nsid w:val="6E8954D6"/>
     <w:multiLevelType w:val="hybridMultilevel"/>
     <w:tmpl w:val="B9686CB6"/>
@@ -1233,20 +2576,157 @@
       </w:pPr>
     </w:lvl>
   </w:abstractNum>
+  <w:abstractNum w:abstractNumId="12" w15:restartNumberingAfterBreak="0">
+    <w:nsid w:val="73B07302"/>
+    <w:multiLevelType w:val="hybridMultilevel"/>
+    <w:tmpl w:val="C7C436DE"/>
+    <w:lvl w:ilvl="0" w:tplc="040E0001">
+      <w:start w:val="1"/>
+      <w:numFmt w:val="bullet"/>
+      <w:lvlText w:val=""/>
+      <w:lvlJc w:val="left"/>
+      <w:pPr>
+        <w:ind w:left="1080" w:hanging="360"/>
+      </w:pPr>
+      <w:rPr>
+        <w:rFonts w:ascii="Symbol" w:hAnsi="Symbol" w:hint="default"/>
+      </w:rPr>
+    </w:lvl>
+    <w:lvl w:ilvl="1" w:tplc="040E0003" w:tentative="1">
+      <w:start w:val="1"/>
+      <w:numFmt w:val="bullet"/>
+      <w:lvlText w:val="o"/>
+      <w:lvlJc w:val="left"/>
+      <w:pPr>
+        <w:ind w:left="1800" w:hanging="360"/>
+      </w:pPr>
+      <w:rPr>
+        <w:rFonts w:ascii="Courier New" w:hAnsi="Courier New" w:cs="Courier New" w:hint="default"/>
+      </w:rPr>
+    </w:lvl>
+    <w:lvl w:ilvl="2" w:tplc="040E0005" w:tentative="1">
+      <w:start w:val="1"/>
+      <w:numFmt w:val="bullet"/>
+      <w:lvlText w:val=""/>
+      <w:lvlJc w:val="left"/>
+      <w:pPr>
+        <w:ind w:left="2520" w:hanging="360"/>
+      </w:pPr>
+      <w:rPr>
+        <w:rFonts w:ascii="Wingdings" w:hAnsi="Wingdings" w:hint="default"/>
+      </w:rPr>
+    </w:lvl>
+    <w:lvl w:ilvl="3" w:tplc="040E0001" w:tentative="1">
+      <w:start w:val="1"/>
+      <w:numFmt w:val="bullet"/>
+      <w:lvlText w:val=""/>
+      <w:lvlJc w:val="left"/>
+      <w:pPr>
+        <w:ind w:left="3240" w:hanging="360"/>
+      </w:pPr>
+      <w:rPr>
+        <w:rFonts w:ascii="Symbol" w:hAnsi="Symbol" w:hint="default"/>
+      </w:rPr>
+    </w:lvl>
+    <w:lvl w:ilvl="4" w:tplc="040E0003" w:tentative="1">
+      <w:start w:val="1"/>
+      <w:numFmt w:val="bullet"/>
+      <w:lvlText w:val="o"/>
+      <w:lvlJc w:val="left"/>
+      <w:pPr>
+        <w:ind w:left="3960" w:hanging="360"/>
+      </w:pPr>
+      <w:rPr>
+        <w:rFonts w:ascii="Courier New" w:hAnsi="Courier New" w:cs="Courier New" w:hint="default"/>
+      </w:rPr>
+    </w:lvl>
+    <w:lvl w:ilvl="5" w:tplc="040E0005" w:tentative="1">
+      <w:start w:val="1"/>
+      <w:numFmt w:val="bullet"/>
+      <w:lvlText w:val=""/>
+      <w:lvlJc w:val="left"/>
+      <w:pPr>
+        <w:ind w:left="4680" w:hanging="360"/>
+      </w:pPr>
+      <w:rPr>
+        <w:rFonts w:ascii="Wingdings" w:hAnsi="Wingdings" w:hint="default"/>
+      </w:rPr>
+    </w:lvl>
+    <w:lvl w:ilvl="6" w:tplc="040E0001" w:tentative="1">
+      <w:start w:val="1"/>
+      <w:numFmt w:val="bullet"/>
+      <w:lvlText w:val=""/>
+      <w:lvlJc w:val="left"/>
+      <w:pPr>
+        <w:ind w:left="5400" w:hanging="360"/>
+      </w:pPr>
+      <w:rPr>
+        <w:rFonts w:ascii="Symbol" w:hAnsi="Symbol" w:hint="default"/>
+      </w:rPr>
+    </w:lvl>
+    <w:lvl w:ilvl="7" w:tplc="040E0003" w:tentative="1">
+      <w:start w:val="1"/>
+      <w:numFmt w:val="bullet"/>
+      <w:lvlText w:val="o"/>
+      <w:lvlJc w:val="left"/>
+      <w:pPr>
+        <w:ind w:left="6120" w:hanging="360"/>
+      </w:pPr>
+      <w:rPr>
+        <w:rFonts w:ascii="Courier New" w:hAnsi="Courier New" w:cs="Courier New" w:hint="default"/>
+      </w:rPr>
+    </w:lvl>
+    <w:lvl w:ilvl="8" w:tplc="040E0005" w:tentative="1">
+      <w:start w:val="1"/>
+      <w:numFmt w:val="bullet"/>
+      <w:lvlText w:val=""/>
+      <w:lvlJc w:val="left"/>
+      <w:pPr>
+        <w:ind w:left="6840" w:hanging="360"/>
+      </w:pPr>
+      <w:rPr>
+        <w:rFonts w:ascii="Wingdings" w:hAnsi="Wingdings" w:hint="default"/>
+      </w:rPr>
+    </w:lvl>
+  </w:abstractNum>
   <w:num w:numId="1" w16cid:durableId="940335881">
+    <w:abstractNumId w:val="8"/>
+  </w:num>
+  <w:num w:numId="2" w16cid:durableId="1510408914">
+    <w:abstractNumId w:val="5"/>
+  </w:num>
+  <w:num w:numId="3" w16cid:durableId="379981378">
+    <w:abstractNumId w:val="10"/>
+  </w:num>
+  <w:num w:numId="4" w16cid:durableId="651494181">
+    <w:abstractNumId w:val="11"/>
+  </w:num>
+  <w:num w:numId="5" w16cid:durableId="1131732">
     <w:abstractNumId w:val="2"/>
   </w:num>
-  <w:num w:numId="2" w16cid:durableId="1510408914">
+  <w:num w:numId="6" w16cid:durableId="782504033">
     <w:abstractNumId w:val="1"/>
   </w:num>
-  <w:num w:numId="3" w16cid:durableId="379981378">
-    <w:abstractNumId w:val="3"/>
+  <w:num w:numId="7" w16cid:durableId="662438077">
+    <w:abstractNumId w:val="12"/>
   </w:num>
-  <w:num w:numId="4" w16cid:durableId="651494181">
+  <w:num w:numId="8" w16cid:durableId="94524559">
+    <w:abstractNumId w:val="7"/>
+  </w:num>
+  <w:num w:numId="9" w16cid:durableId="1204096088">
+    <w:abstractNumId w:val="6"/>
+  </w:num>
+  <w:num w:numId="10" w16cid:durableId="41441356">
     <w:abstractNumId w:val="4"/>
   </w:num>
-  <w:num w:numId="5" w16cid:durableId="1131732">
+  <w:num w:numId="11" w16cid:durableId="1511799024">
     <w:abstractNumId w:val="0"/>
+  </w:num>
+  <w:num w:numId="12" w16cid:durableId="1351571139">
+    <w:abstractNumId w:val="9"/>
+  </w:num>
+  <w:num w:numId="13" w16cid:durableId="1766925210">
+    <w:abstractNumId w:val="3"/>
   </w:num>
 </w:numbering>
 </file>

</xml_diff>